<commit_message>
One second auc csv file now shows aucs by trial
For run on batch. One second aucs show by animal by trial
</commit_message>
<xml_diff>
--- a/fpExplorer_src/Documentation/Documentation.docx
+++ b/fpExplorer_src/Documentation/Documentation.docx
@@ -228,7 +228,7 @@
           <w:r>
             <w:fldChar w:fldCharType="separate"/>
           </w:r>
-          <w:hyperlink w:anchor="_Toc93412542" w:history="1">
+          <w:hyperlink w:anchor="_Toc100745638" w:history="1">
             <w:r>
               <w:rPr>
                 <w:rStyle w:val="Hyperlink"/>
@@ -270,7 +270,7 @@
                 <w:noProof/>
                 <w:webHidden/>
               </w:rPr>
-              <w:instrText xml:space="preserve"> PAGEREF _Toc93412542 \h </w:instrText>
+              <w:instrText xml:space="preserve"> PAGEREF _Toc100745638 \h </w:instrText>
             </w:r>
             <w:r>
               <w:rPr>
@@ -314,7 +314,7 @@
               <w:lang w:eastAsia="sv-SE"/>
             </w:rPr>
           </w:pPr>
-          <w:hyperlink w:anchor="_Toc93412543" w:history="1">
+          <w:hyperlink w:anchor="_Toc100745639" w:history="1">
             <w:r>
               <w:rPr>
                 <w:rStyle w:val="Hyperlink"/>
@@ -358,7 +358,7 @@
                 <w:noProof/>
                 <w:webHidden/>
               </w:rPr>
-              <w:instrText xml:space="preserve"> PAGEREF _Toc93412543 \h </w:instrText>
+              <w:instrText xml:space="preserve"> PAGEREF _Toc100745639 \h </w:instrText>
             </w:r>
             <w:r>
               <w:rPr>
@@ -402,7 +402,7 @@
               <w:lang w:eastAsia="sv-SE"/>
             </w:rPr>
           </w:pPr>
-          <w:hyperlink w:anchor="_Toc93412544" w:history="1">
+          <w:hyperlink w:anchor="_Toc100745640" w:history="1">
             <w:r>
               <w:rPr>
                 <w:rStyle w:val="Hyperlink"/>
@@ -446,7 +446,7 @@
                 <w:noProof/>
                 <w:webHidden/>
               </w:rPr>
-              <w:instrText xml:space="preserve"> PAGEREF _Toc93412544 \h </w:instrText>
+              <w:instrText xml:space="preserve"> PAGEREF _Toc100745640 \h </w:instrText>
             </w:r>
             <w:r>
               <w:rPr>
@@ -490,7 +490,7 @@
               <w:lang w:eastAsia="sv-SE"/>
             </w:rPr>
           </w:pPr>
-          <w:hyperlink w:anchor="_Toc93412545" w:history="1">
+          <w:hyperlink w:anchor="_Toc100745641" w:history="1">
             <w:r>
               <w:rPr>
                 <w:rStyle w:val="Hyperlink"/>
@@ -534,7 +534,7 @@
                 <w:noProof/>
                 <w:webHidden/>
               </w:rPr>
-              <w:instrText xml:space="preserve"> PAGEREF _Toc93412545 \h </w:instrText>
+              <w:instrText xml:space="preserve"> PAGEREF _Toc100745641 \h </w:instrText>
             </w:r>
             <w:r>
               <w:rPr>
@@ -578,7 +578,7 @@
               <w:lang w:eastAsia="sv-SE"/>
             </w:rPr>
           </w:pPr>
-          <w:hyperlink w:anchor="_Toc93412546" w:history="1">
+          <w:hyperlink w:anchor="_Toc100745642" w:history="1">
             <w:r>
               <w:rPr>
                 <w:rStyle w:val="Hyperlink"/>
@@ -622,7 +622,7 @@
                 <w:noProof/>
                 <w:webHidden/>
               </w:rPr>
-              <w:instrText xml:space="preserve"> PAGEREF _Toc93412546 \h </w:instrText>
+              <w:instrText xml:space="preserve"> PAGEREF _Toc100745642 \h </w:instrText>
             </w:r>
             <w:r>
               <w:rPr>
@@ -666,7 +666,7 @@
               <w:lang w:eastAsia="sv-SE"/>
             </w:rPr>
           </w:pPr>
-          <w:hyperlink w:anchor="_Toc93412547" w:history="1">
+          <w:hyperlink w:anchor="_Toc100745643" w:history="1">
             <w:r>
               <w:rPr>
                 <w:rStyle w:val="Hyperlink"/>
@@ -710,7 +710,7 @@
                 <w:noProof/>
                 <w:webHidden/>
               </w:rPr>
-              <w:instrText xml:space="preserve"> PAGEREF _Toc93412547 \h </w:instrText>
+              <w:instrText xml:space="preserve"> PAGEREF _Toc100745643 \h </w:instrText>
             </w:r>
             <w:r>
               <w:rPr>
@@ -754,7 +754,7 @@
               <w:lang w:eastAsia="sv-SE"/>
             </w:rPr>
           </w:pPr>
-          <w:hyperlink w:anchor="_Toc93412548" w:history="1">
+          <w:hyperlink w:anchor="_Toc100745644" w:history="1">
             <w:r>
               <w:rPr>
                 <w:rStyle w:val="Hyperlink"/>
@@ -798,7 +798,7 @@
                 <w:noProof/>
                 <w:webHidden/>
               </w:rPr>
-              <w:instrText xml:space="preserve"> PAGEREF _Toc93412548 \h </w:instrText>
+              <w:instrText xml:space="preserve"> PAGEREF _Toc100745644 \h </w:instrText>
             </w:r>
             <w:r>
               <w:rPr>
@@ -842,7 +842,7 @@
               <w:lang w:eastAsia="sv-SE"/>
             </w:rPr>
           </w:pPr>
-          <w:hyperlink w:anchor="_Toc93412549" w:history="1">
+          <w:hyperlink w:anchor="_Toc100745645" w:history="1">
             <w:r>
               <w:rPr>
                 <w:rStyle w:val="Hyperlink"/>
@@ -886,7 +886,7 @@
                 <w:noProof/>
                 <w:webHidden/>
               </w:rPr>
-              <w:instrText xml:space="preserve"> PAGEREF _Toc93412549 \h </w:instrText>
+              <w:instrText xml:space="preserve"> PAGEREF _Toc100745645 \h </w:instrText>
             </w:r>
             <w:r>
               <w:rPr>
@@ -930,7 +930,7 @@
               <w:lang w:eastAsia="sv-SE"/>
             </w:rPr>
           </w:pPr>
-          <w:hyperlink w:anchor="_Toc93412550" w:history="1">
+          <w:hyperlink w:anchor="_Toc100745646" w:history="1">
             <w:r>
               <w:rPr>
                 <w:rStyle w:val="Hyperlink"/>
@@ -974,7 +974,7 @@
                 <w:noProof/>
                 <w:webHidden/>
               </w:rPr>
-              <w:instrText xml:space="preserve"> PAGEREF _Toc93412550 \h </w:instrText>
+              <w:instrText xml:space="preserve"> PAGEREF _Toc100745646 \h </w:instrText>
             </w:r>
             <w:r>
               <w:rPr>
@@ -1018,7 +1018,7 @@
               <w:lang w:eastAsia="sv-SE"/>
             </w:rPr>
           </w:pPr>
-          <w:hyperlink w:anchor="_Toc93412551" w:history="1">
+          <w:hyperlink w:anchor="_Toc100745647" w:history="1">
             <w:r>
               <w:rPr>
                 <w:rStyle w:val="Hyperlink"/>
@@ -1062,7 +1062,7 @@
                 <w:noProof/>
                 <w:webHidden/>
               </w:rPr>
-              <w:instrText xml:space="preserve"> PAGEREF _Toc93412551 \h </w:instrText>
+              <w:instrText xml:space="preserve"> PAGEREF _Toc100745647 \h </w:instrText>
             </w:r>
             <w:r>
               <w:rPr>
@@ -1106,7 +1106,7 @@
               <w:lang w:eastAsia="sv-SE"/>
             </w:rPr>
           </w:pPr>
-          <w:hyperlink w:anchor="_Toc93412552" w:history="1">
+          <w:hyperlink w:anchor="_Toc100745648" w:history="1">
             <w:r>
               <w:rPr>
                 <w:rStyle w:val="Hyperlink"/>
@@ -1150,7 +1150,7 @@
                 <w:noProof/>
                 <w:webHidden/>
               </w:rPr>
-              <w:instrText xml:space="preserve"> PAGEREF _Toc93412552 \h </w:instrText>
+              <w:instrText xml:space="preserve"> PAGEREF _Toc100745648 \h </w:instrText>
             </w:r>
             <w:r>
               <w:rPr>
@@ -1194,7 +1194,7 @@
               <w:lang w:eastAsia="sv-SE"/>
             </w:rPr>
           </w:pPr>
-          <w:hyperlink w:anchor="_Toc93412553" w:history="1">
+          <w:hyperlink w:anchor="_Toc100745649" w:history="1">
             <w:r>
               <w:rPr>
                 <w:rStyle w:val="Hyperlink"/>
@@ -1238,7 +1238,7 @@
                 <w:noProof/>
                 <w:webHidden/>
               </w:rPr>
-              <w:instrText xml:space="preserve"> PAGEREF _Toc93412553 \h </w:instrText>
+              <w:instrText xml:space="preserve"> PAGEREF _Toc100745649 \h </w:instrText>
             </w:r>
             <w:r>
               <w:rPr>
@@ -1282,7 +1282,7 @@
               <w:lang w:eastAsia="sv-SE"/>
             </w:rPr>
           </w:pPr>
-          <w:hyperlink w:anchor="_Toc93412554" w:history="1">
+          <w:hyperlink w:anchor="_Toc100745650" w:history="1">
             <w:r>
               <w:rPr>
                 <w:rStyle w:val="Hyperlink"/>
@@ -1326,7 +1326,7 @@
                 <w:noProof/>
                 <w:webHidden/>
               </w:rPr>
-              <w:instrText xml:space="preserve"> PAGEREF _Toc93412554 \h </w:instrText>
+              <w:instrText xml:space="preserve"> PAGEREF _Toc100745650 \h </w:instrText>
             </w:r>
             <w:r>
               <w:rPr>
@@ -1370,7 +1370,7 @@
               <w:lang w:eastAsia="sv-SE"/>
             </w:rPr>
           </w:pPr>
-          <w:hyperlink w:anchor="_Toc93412555" w:history="1">
+          <w:hyperlink w:anchor="_Toc100745651" w:history="1">
             <w:r>
               <w:rPr>
                 <w:rStyle w:val="Hyperlink"/>
@@ -1414,7 +1414,7 @@
                 <w:noProof/>
                 <w:webHidden/>
               </w:rPr>
-              <w:instrText xml:space="preserve"> PAGEREF _Toc93412555 \h </w:instrText>
+              <w:instrText xml:space="preserve"> PAGEREF _Toc100745651 \h </w:instrText>
             </w:r>
             <w:r>
               <w:rPr>
@@ -1458,7 +1458,7 @@
               <w:lang w:eastAsia="sv-SE"/>
             </w:rPr>
           </w:pPr>
-          <w:hyperlink w:anchor="_Toc93412556" w:history="1">
+          <w:hyperlink w:anchor="_Toc100745652" w:history="1">
             <w:r>
               <w:rPr>
                 <w:rStyle w:val="Hyperlink"/>
@@ -1502,7 +1502,7 @@
                 <w:noProof/>
                 <w:webHidden/>
               </w:rPr>
-              <w:instrText xml:space="preserve"> PAGEREF _Toc93412556 \h </w:instrText>
+              <w:instrText xml:space="preserve"> PAGEREF _Toc100745652 \h </w:instrText>
             </w:r>
             <w:r>
               <w:rPr>
@@ -1522,7 +1522,7 @@
                 <w:noProof/>
                 <w:webHidden/>
               </w:rPr>
-              <w:t>13</w:t>
+              <w:t>14</w:t>
             </w:r>
             <w:r>
               <w:rPr>
@@ -1546,7 +1546,7 @@
               <w:lang w:eastAsia="sv-SE"/>
             </w:rPr>
           </w:pPr>
-          <w:hyperlink w:anchor="_Toc93412557" w:history="1">
+          <w:hyperlink w:anchor="_Toc100745653" w:history="1">
             <w:r>
               <w:rPr>
                 <w:rStyle w:val="Hyperlink"/>
@@ -1590,7 +1590,7 @@
                 <w:noProof/>
                 <w:webHidden/>
               </w:rPr>
-              <w:instrText xml:space="preserve"> PAGEREF _Toc93412557 \h </w:instrText>
+              <w:instrText xml:space="preserve"> PAGEREF _Toc100745653 \h </w:instrText>
             </w:r>
             <w:r>
               <w:rPr>
@@ -1610,7 +1610,7 @@
                 <w:noProof/>
                 <w:webHidden/>
               </w:rPr>
-              <w:t>14</w:t>
+              <w:t>15</w:t>
             </w:r>
             <w:r>
               <w:rPr>
@@ -1634,7 +1634,7 @@
               <w:lang w:eastAsia="sv-SE"/>
             </w:rPr>
           </w:pPr>
-          <w:hyperlink w:anchor="_Toc93412558" w:history="1">
+          <w:hyperlink w:anchor="_Toc100745654" w:history="1">
             <w:r>
               <w:rPr>
                 <w:rStyle w:val="Hyperlink"/>
@@ -1678,7 +1678,7 @@
                 <w:noProof/>
                 <w:webHidden/>
               </w:rPr>
-              <w:instrText xml:space="preserve"> PAGEREF _Toc93412558 \h </w:instrText>
+              <w:instrText xml:space="preserve"> PAGEREF _Toc100745654 \h </w:instrText>
             </w:r>
             <w:r>
               <w:rPr>
@@ -1698,7 +1698,7 @@
                 <w:noProof/>
                 <w:webHidden/>
               </w:rPr>
-              <w:t>15</w:t>
+              <w:t>16</w:t>
             </w:r>
             <w:r>
               <w:rPr>
@@ -1722,7 +1722,7 @@
               <w:lang w:eastAsia="sv-SE"/>
             </w:rPr>
           </w:pPr>
-          <w:hyperlink w:anchor="_Toc93412559" w:history="1">
+          <w:hyperlink w:anchor="_Toc100745655" w:history="1">
             <w:r>
               <w:rPr>
                 <w:rStyle w:val="Hyperlink"/>
@@ -1766,7 +1766,7 @@
                 <w:noProof/>
                 <w:webHidden/>
               </w:rPr>
-              <w:instrText xml:space="preserve"> PAGEREF _Toc93412559 \h </w:instrText>
+              <w:instrText xml:space="preserve"> PAGEREF _Toc100745655 \h </w:instrText>
             </w:r>
             <w:r>
               <w:rPr>
@@ -1786,7 +1786,7 @@
                 <w:noProof/>
                 <w:webHidden/>
               </w:rPr>
-              <w:t>16</w:t>
+              <w:t>17</w:t>
             </w:r>
             <w:r>
               <w:rPr>
@@ -1809,7 +1809,7 @@
               <w:lang w:eastAsia="sv-SE"/>
             </w:rPr>
           </w:pPr>
-          <w:hyperlink w:anchor="_Toc93412560" w:history="1">
+          <w:hyperlink w:anchor="_Toc100745656" w:history="1">
             <w:r>
               <w:rPr>
                 <w:rStyle w:val="Hyperlink"/>
@@ -1837,7 +1837,7 @@
                 <w:noProof/>
                 <w:webHidden/>
               </w:rPr>
-              <w:instrText xml:space="preserve"> PAGEREF _Toc93412560 \h </w:instrText>
+              <w:instrText xml:space="preserve"> PAGEREF _Toc100745656 \h </w:instrText>
             </w:r>
             <w:r>
               <w:rPr>
@@ -1857,7 +1857,7 @@
                 <w:noProof/>
                 <w:webHidden/>
               </w:rPr>
-              <w:t>16</w:t>
+              <w:t>17</w:t>
             </w:r>
             <w:r>
               <w:rPr>
@@ -1880,7 +1880,7 @@
               <w:lang w:eastAsia="sv-SE"/>
             </w:rPr>
           </w:pPr>
-          <w:hyperlink w:anchor="_Toc93412561" w:history="1">
+          <w:hyperlink w:anchor="_Toc100745657" w:history="1">
             <w:r>
               <w:rPr>
                 <w:rStyle w:val="Hyperlink"/>
@@ -1908,7 +1908,7 @@
                 <w:noProof/>
                 <w:webHidden/>
               </w:rPr>
-              <w:instrText xml:space="preserve"> PAGEREF _Toc93412561 \h </w:instrText>
+              <w:instrText xml:space="preserve"> PAGEREF _Toc100745657 \h </w:instrText>
             </w:r>
             <w:r>
               <w:rPr>
@@ -1928,7 +1928,7 @@
                 <w:noProof/>
                 <w:webHidden/>
               </w:rPr>
-              <w:t>16</w:t>
+              <w:t>17</w:t>
             </w:r>
             <w:r>
               <w:rPr>
@@ -1951,7 +1951,7 @@
               <w:lang w:eastAsia="sv-SE"/>
             </w:rPr>
           </w:pPr>
-          <w:hyperlink w:anchor="_Toc93412562" w:history="1">
+          <w:hyperlink w:anchor="_Toc100745658" w:history="1">
             <w:r>
               <w:rPr>
                 <w:rStyle w:val="Hyperlink"/>
@@ -1979,7 +1979,7 @@
                 <w:noProof/>
                 <w:webHidden/>
               </w:rPr>
-              <w:instrText xml:space="preserve"> PAGEREF _Toc93412562 \h </w:instrText>
+              <w:instrText xml:space="preserve"> PAGEREF _Toc100745658 \h </w:instrText>
             </w:r>
             <w:r>
               <w:rPr>
@@ -1999,7 +1999,7 @@
                 <w:noProof/>
                 <w:webHidden/>
               </w:rPr>
-              <w:t>17</w:t>
+              <w:t>18</w:t>
             </w:r>
             <w:r>
               <w:rPr>
@@ -2022,7 +2022,7 @@
               <w:lang w:eastAsia="sv-SE"/>
             </w:rPr>
           </w:pPr>
-          <w:hyperlink w:anchor="_Toc93412563" w:history="1">
+          <w:hyperlink w:anchor="_Toc100745659" w:history="1">
             <w:r>
               <w:rPr>
                 <w:rStyle w:val="Hyperlink"/>
@@ -2050,7 +2050,7 @@
                 <w:noProof/>
                 <w:webHidden/>
               </w:rPr>
-              <w:instrText xml:space="preserve"> PAGEREF _Toc93412563 \h </w:instrText>
+              <w:instrText xml:space="preserve"> PAGEREF _Toc100745659 \h </w:instrText>
             </w:r>
             <w:r>
               <w:rPr>
@@ -2070,7 +2070,7 @@
                 <w:noProof/>
                 <w:webHidden/>
               </w:rPr>
-              <w:t>18</w:t>
+              <w:t>19</w:t>
             </w:r>
             <w:r>
               <w:rPr>
@@ -2093,7 +2093,7 @@
               <w:lang w:eastAsia="sv-SE"/>
             </w:rPr>
           </w:pPr>
-          <w:hyperlink w:anchor="_Toc93412564" w:history="1">
+          <w:hyperlink w:anchor="_Toc100745660" w:history="1">
             <w:r>
               <w:rPr>
                 <w:rStyle w:val="Hyperlink"/>
@@ -2121,7 +2121,7 @@
                 <w:noProof/>
                 <w:webHidden/>
               </w:rPr>
-              <w:instrText xml:space="preserve"> PAGEREF _Toc93412564 \h </w:instrText>
+              <w:instrText xml:space="preserve"> PAGEREF _Toc100745660 \h </w:instrText>
             </w:r>
             <w:r>
               <w:rPr>
@@ -2141,7 +2141,7 @@
                 <w:noProof/>
                 <w:webHidden/>
               </w:rPr>
-              <w:t>18</w:t>
+              <w:t>19</w:t>
             </w:r>
             <w:r>
               <w:rPr>
@@ -2164,7 +2164,7 @@
               <w:lang w:eastAsia="sv-SE"/>
             </w:rPr>
           </w:pPr>
-          <w:hyperlink w:anchor="_Toc93412565" w:history="1">
+          <w:hyperlink w:anchor="_Toc100745661" w:history="1">
             <w:r>
               <w:rPr>
                 <w:rStyle w:val="Hyperlink"/>
@@ -2192,7 +2192,7 @@
                 <w:noProof/>
                 <w:webHidden/>
               </w:rPr>
-              <w:instrText xml:space="preserve"> PAGEREF _Toc93412565 \h </w:instrText>
+              <w:instrText xml:space="preserve"> PAGEREF _Toc100745661 \h </w:instrText>
             </w:r>
             <w:r>
               <w:rPr>
@@ -2212,7 +2212,7 @@
                 <w:noProof/>
                 <w:webHidden/>
               </w:rPr>
-              <w:t>18</w:t>
+              <w:t>19</w:t>
             </w:r>
             <w:r>
               <w:rPr>
@@ -2235,7 +2235,7 @@
               <w:lang w:eastAsia="sv-SE"/>
             </w:rPr>
           </w:pPr>
-          <w:hyperlink w:anchor="_Toc93412566" w:history="1">
+          <w:hyperlink w:anchor="_Toc100745662" w:history="1">
             <w:r>
               <w:rPr>
                 <w:rStyle w:val="Hyperlink"/>
@@ -2263,7 +2263,7 @@
                 <w:noProof/>
                 <w:webHidden/>
               </w:rPr>
-              <w:instrText xml:space="preserve"> PAGEREF _Toc93412566 \h </w:instrText>
+              <w:instrText xml:space="preserve"> PAGEREF _Toc100745662 \h </w:instrText>
             </w:r>
             <w:r>
               <w:rPr>
@@ -2283,7 +2283,7 @@
                 <w:noProof/>
                 <w:webHidden/>
               </w:rPr>
-              <w:t>18</w:t>
+              <w:t>19</w:t>
             </w:r>
             <w:r>
               <w:rPr>
@@ -2306,7 +2306,7 @@
               <w:lang w:eastAsia="sv-SE"/>
             </w:rPr>
           </w:pPr>
-          <w:hyperlink w:anchor="_Toc93412567" w:history="1">
+          <w:hyperlink w:anchor="_Toc100745663" w:history="1">
             <w:r>
               <w:rPr>
                 <w:rStyle w:val="Hyperlink"/>
@@ -2334,7 +2334,7 @@
                 <w:noProof/>
                 <w:webHidden/>
               </w:rPr>
-              <w:instrText xml:space="preserve"> PAGEREF _Toc93412567 \h </w:instrText>
+              <w:instrText xml:space="preserve"> PAGEREF _Toc100745663 \h </w:instrText>
             </w:r>
             <w:r>
               <w:rPr>
@@ -2354,7 +2354,7 @@
                 <w:noProof/>
                 <w:webHidden/>
               </w:rPr>
-              <w:t>18</w:t>
+              <w:t>19</w:t>
             </w:r>
             <w:r>
               <w:rPr>
@@ -2438,7 +2438,7 @@
         </w:numPr>
         <w:jc w:val="both"/>
       </w:pPr>
-      <w:bookmarkStart w:id="0" w:name="_Toc93412542"/>
+      <w:bookmarkStart w:id="0" w:name="_Toc100745638"/>
       <w:proofErr w:type="spellStart"/>
       <w:r>
         <w:lastRenderedPageBreak/>
@@ -2543,7 +2543,7 @@
           <w:lang w:val="en-US"/>
         </w:rPr>
       </w:pPr>
-      <w:bookmarkStart w:id="1" w:name="_Toc93412543"/>
+      <w:bookmarkStart w:id="1" w:name="_Toc100745639"/>
       <w:r>
         <w:rPr>
           <w:lang w:val="en-US"/>
@@ -2564,7 +2564,7 @@
           <w:lang w:val="en-US"/>
         </w:rPr>
       </w:pPr>
-      <w:bookmarkStart w:id="2" w:name="_Toc93412544"/>
+      <w:bookmarkStart w:id="2" w:name="_Toc100745640"/>
       <w:r>
         <w:rPr>
           <w:lang w:val="en-US"/>
@@ -2816,7 +2816,7 @@
           <w:lang w:val="en-US"/>
         </w:rPr>
       </w:pPr>
-      <w:bookmarkStart w:id="3" w:name="_Toc93412545"/>
+      <w:bookmarkStart w:id="3" w:name="_Toc100745641"/>
       <w:r>
         <w:rPr>
           <w:lang w:val="en-US"/>
@@ -3125,7 +3125,7 @@
           <w:lang w:val="en-US"/>
         </w:rPr>
       </w:pPr>
-      <w:bookmarkStart w:id="4" w:name="_Toc93412546"/>
+      <w:bookmarkStart w:id="4" w:name="_Toc100745642"/>
       <w:r>
         <w:rPr>
           <w:lang w:val="en-US"/>
@@ -3364,7 +3364,7 @@
           <w:lang w:val="en-US"/>
         </w:rPr>
       </w:pPr>
-      <w:bookmarkStart w:id="5" w:name="_Toc93412547"/>
+      <w:bookmarkStart w:id="5" w:name="_Toc100745643"/>
       <w:r>
         <w:rPr>
           <w:lang w:val="en-US"/>
@@ -3406,17 +3406,36 @@
         </w:rPr>
         <w:t xml:space="preserve"> (</w:t>
       </w:r>
-      <w:hyperlink r:id="rId10" w:history="1">
-        <w:r>
-          <w:rPr>
-            <w:rStyle w:val="Hyperlink"/>
-            <w:sz w:val="24"/>
-            <w:szCs w:val="24"/>
-            <w:lang w:val="en-US"/>
-          </w:rPr>
-          <w:t>https://www.tdt.com/docs/synapse/managing-data-for-your-lab/</w:t>
-        </w:r>
-      </w:hyperlink>
+      <w:r>
+        <w:fldChar w:fldCharType="begin"/>
+      </w:r>
+      <w:r>
+        <w:rPr>
+          <w:lang w:val="en-US"/>
+        </w:rPr>
+        <w:instrText xml:space="preserve"> HYPERLINK "https://www.tdt.com/docs/synapse/managing-data-for-your-lab/" </w:instrText>
+      </w:r>
+      <w:r>
+        <w:fldChar w:fldCharType="separate"/>
+      </w:r>
+      <w:r>
+        <w:rPr>
+          <w:rStyle w:val="Hyperlink"/>
+          <w:sz w:val="24"/>
+          <w:szCs w:val="24"/>
+          <w:lang w:val="en-US"/>
+        </w:rPr>
+        <w:t>https://www.tdt.com/docs/synapse/managing-data-for-your-lab/</w:t>
+      </w:r>
+      <w:r>
+        <w:rPr>
+          <w:rStyle w:val="Hyperlink"/>
+          <w:sz w:val="24"/>
+          <w:szCs w:val="24"/>
+          <w:lang w:val="en-US"/>
+        </w:rPr>
+        <w:fldChar w:fldCharType="end"/>
+      </w:r>
       <w:r>
         <w:rPr>
           <w:sz w:val="24"/>
@@ -3680,7 +3699,7 @@
                     <pic:cNvPicPr/>
                   </pic:nvPicPr>
                   <pic:blipFill>
-                    <a:blip r:embed="rId11">
+                    <a:blip r:embed="rId10">
                       <a:extLst>
                         <a:ext uri="{28A0092B-C50C-407E-A947-70E740481C1C}">
                           <a14:useLocalDpi xmlns:a14="http://schemas.microsoft.com/office/drawing/2010/main" val="0"/>
@@ -4120,7 +4139,7 @@
                     <pic:cNvPicPr/>
                   </pic:nvPicPr>
                   <pic:blipFill>
-                    <a:blip r:embed="rId12">
+                    <a:blip r:embed="rId11">
                       <a:extLst>
                         <a:ext uri="{28A0092B-C50C-407E-A947-70E740481C1C}">
                           <a14:useLocalDpi xmlns:a14="http://schemas.microsoft.com/office/drawing/2010/main" val="0"/>
@@ -4333,7 +4352,7 @@
           <w:lang w:val="en-US"/>
         </w:rPr>
       </w:pPr>
-      <w:bookmarkStart w:id="6" w:name="_Toc93412548"/>
+      <w:bookmarkStart w:id="6" w:name="_Toc100745644"/>
       <w:r>
         <w:rPr>
           <w:lang w:val="en-US"/>
@@ -4441,7 +4460,7 @@
                     <pic:cNvPicPr/>
                   </pic:nvPicPr>
                   <pic:blipFill>
-                    <a:blip r:embed="rId13">
+                    <a:blip r:embed="rId12">
                       <a:extLst>
                         <a:ext uri="{28A0092B-C50C-407E-A947-70E740481C1C}">
                           <a14:useLocalDpi xmlns:a14="http://schemas.microsoft.com/office/drawing/2010/main" val="0"/>
@@ -4506,7 +4525,7 @@
           <w:lang w:val="en-US"/>
         </w:rPr>
       </w:pPr>
-      <w:bookmarkStart w:id="7" w:name="_Toc93412549"/>
+      <w:bookmarkStart w:id="7" w:name="_Toc100745645"/>
       <w:r>
         <w:rPr>
           <w:lang w:val="en-US"/>
@@ -4615,7 +4634,7 @@
                     <pic:cNvPicPr/>
                   </pic:nvPicPr>
                   <pic:blipFill>
-                    <a:blip r:embed="rId14">
+                    <a:blip r:embed="rId13">
                       <a:extLst>
                         <a:ext uri="{28A0092B-C50C-407E-A947-70E740481C1C}">
                           <a14:useLocalDpi xmlns:a14="http://schemas.microsoft.com/office/drawing/2010/main" val="0"/>
@@ -4680,7 +4699,7 @@
           <w:lang w:val="en-US"/>
         </w:rPr>
       </w:pPr>
-      <w:bookmarkStart w:id="8" w:name="_Toc93412550"/>
+      <w:bookmarkStart w:id="8" w:name="_Toc100745646"/>
       <w:r>
         <w:rPr>
           <w:lang w:val="en-US"/>
@@ -4722,7 +4741,7 @@
                     <pic:cNvPicPr/>
                   </pic:nvPicPr>
                   <pic:blipFill>
-                    <a:blip r:embed="rId15" cstate="print">
+                    <a:blip r:embed="rId14" cstate="print">
                       <a:extLst>
                         <a:ext uri="{28A0092B-C50C-407E-A947-70E740481C1C}">
                           <a14:useLocalDpi xmlns:a14="http://schemas.microsoft.com/office/drawing/2010/main" val="0"/>
@@ -4845,7 +4864,7 @@
           <w:lang w:val="en-US"/>
         </w:rPr>
       </w:pPr>
-      <w:bookmarkStart w:id="9" w:name="_Toc93412551"/>
+      <w:bookmarkStart w:id="9" w:name="_Toc100745647"/>
       <w:r>
         <w:rPr>
           <w:lang w:val="en-US"/>
@@ -5483,7 +5502,7 @@
                     <pic:cNvPicPr/>
                   </pic:nvPicPr>
                   <pic:blipFill>
-                    <a:blip r:embed="rId16" cstate="print">
+                    <a:blip r:embed="rId15" cstate="print">
                       <a:extLst>
                         <a:ext uri="{28A0092B-C50C-407E-A947-70E740481C1C}">
                           <a14:useLocalDpi xmlns:a14="http://schemas.microsoft.com/office/drawing/2010/main" val="0"/>
@@ -5628,7 +5647,7 @@
                     <pic:cNvPicPr/>
                   </pic:nvPicPr>
                   <pic:blipFill>
-                    <a:blip r:embed="rId17" cstate="print">
+                    <a:blip r:embed="rId16" cstate="print">
                       <a:extLst>
                         <a:ext uri="{28A0092B-C50C-407E-A947-70E740481C1C}">
                           <a14:useLocalDpi xmlns:a14="http://schemas.microsoft.com/office/drawing/2010/main" val="0"/>
@@ -5709,7 +5728,7 @@
           <w:lang w:val="en-US"/>
         </w:rPr>
       </w:pPr>
-      <w:bookmarkStart w:id="10" w:name="_Toc93412552"/>
+      <w:bookmarkStart w:id="10" w:name="_Toc100745648"/>
       <w:r>
         <w:rPr>
           <w:lang w:val="en-US"/>
@@ -5833,15 +5852,7 @@
           <w:szCs w:val="24"/>
           <w:lang w:val="en-US"/>
         </w:rPr>
-        <w:t>The</w:t>
-      </w:r>
-      <w:r>
-        <w:rPr>
-          <w:sz w:val="24"/>
-          <w:szCs w:val="24"/>
-          <w:lang w:val="en-US"/>
-        </w:rPr>
-        <w:t xml:space="preserve"> user can </w:t>
+        <w:t xml:space="preserve">The recommended </w:t>
       </w:r>
       <w:proofErr w:type="spellStart"/>
       <w:r>
@@ -5850,7 +5861,7 @@
           <w:szCs w:val="24"/>
           <w:lang w:val="en-US"/>
         </w:rPr>
-        <w:t>downsample</w:t>
+        <w:t>downsampling</w:t>
       </w:r>
       <w:proofErr w:type="spellEnd"/>
       <w:r>
@@ -5859,63 +5870,180 @@
           <w:szCs w:val="24"/>
           <w:lang w:val="en-US"/>
         </w:rPr>
-        <w:t xml:space="preserve"> </w:t>
-      </w:r>
-      <w:r>
-        <w:rPr>
-          <w:sz w:val="24"/>
-          <w:szCs w:val="24"/>
-          <w:lang w:val="en-US"/>
-        </w:rPr>
-        <w:t xml:space="preserve">between </w:t>
-      </w:r>
-      <w:r>
-        <w:rPr>
-          <w:sz w:val="24"/>
-          <w:szCs w:val="24"/>
-          <w:lang w:val="en-US"/>
-        </w:rPr>
-        <w:t>0.5%</w:t>
-      </w:r>
-      <w:r>
-        <w:rPr>
-          <w:sz w:val="24"/>
-          <w:szCs w:val="24"/>
-          <w:lang w:val="en-US"/>
-        </w:rPr>
-        <w:t xml:space="preserve"> and </w:t>
-      </w:r>
-      <w:r>
-        <w:rPr>
-          <w:sz w:val="24"/>
-          <w:szCs w:val="24"/>
-          <w:lang w:val="en-US"/>
-        </w:rPr>
-        <w:t>50%</w:t>
-      </w:r>
-      <w:r>
-        <w:rPr>
-          <w:sz w:val="24"/>
-          <w:szCs w:val="24"/>
-          <w:lang w:val="en-US"/>
-        </w:rPr>
-        <w:t xml:space="preserve"> </w:t>
-      </w:r>
-      <w:r>
-        <w:rPr>
-          <w:sz w:val="24"/>
-          <w:szCs w:val="24"/>
-          <w:lang w:val="en-US"/>
-        </w:rPr>
-        <w:t>of the ori</w:t>
-      </w:r>
-      <w:r>
-        <w:rPr>
-          <w:sz w:val="24"/>
-          <w:szCs w:val="24"/>
-          <w:lang w:val="en-US"/>
-        </w:rPr>
-        <w:t>ginal rate</w:t>
+        <w:t xml:space="preserve"> should be between 1 and 2% of the</w:t>
+      </w:r>
+      <w:r>
+        <w:rPr>
+          <w:sz w:val="24"/>
+          <w:szCs w:val="24"/>
+          <w:lang w:val="en-US"/>
+        </w:rPr>
+        <w:t xml:space="preserve"> sampling fr</w:t>
+      </w:r>
+      <w:r>
+        <w:rPr>
+          <w:sz w:val="24"/>
+          <w:szCs w:val="24"/>
+          <w:lang w:val="en-US"/>
+        </w:rPr>
+        <w:t>e</w:t>
+      </w:r>
+      <w:r>
+        <w:rPr>
+          <w:sz w:val="24"/>
+          <w:szCs w:val="24"/>
+          <w:lang w:val="en-US"/>
+        </w:rPr>
+        <w:t>quency</w:t>
+      </w:r>
+      <w:r>
+        <w:rPr>
+          <w:sz w:val="24"/>
+          <w:szCs w:val="24"/>
+          <w:lang w:val="en-US"/>
+        </w:rPr>
+        <w:t>, so as not to lose too much information.</w:t>
+      </w:r>
+    </w:p>
+    <w:p>
+      <w:pPr>
+        <w:pStyle w:val="Subtitle"/>
+        <w:jc w:val="both"/>
+        <w:rPr>
+          <w:lang w:val="en-US"/>
+        </w:rPr>
+      </w:pPr>
+      <w:r>
+        <w:rPr>
+          <w:lang w:val="en-US"/>
+        </w:rPr>
+        <w:t>Normalize</w:t>
+      </w:r>
+    </w:p>
+    <w:p>
+      <w:pPr>
+        <w:jc w:val="both"/>
+        <w:rPr>
+          <w:sz w:val="24"/>
+          <w:szCs w:val="24"/>
+          <w:lang w:val="en-US"/>
+        </w:rPr>
+      </w:pPr>
+      <w:proofErr w:type="gramStart"/>
+      <w:r>
+        <w:rPr>
+          <w:sz w:val="24"/>
+          <w:szCs w:val="24"/>
+          <w:lang w:val="en-US"/>
+        </w:rPr>
+        <w:t>At the moment</w:t>
+      </w:r>
+      <w:proofErr w:type="gramEnd"/>
+      <w:r>
+        <w:rPr>
+          <w:sz w:val="24"/>
+          <w:szCs w:val="24"/>
+          <w:lang w:val="en-US"/>
+        </w:rPr>
+        <w:t>,</w:t>
+      </w:r>
+      <w:r>
+        <w:rPr>
+          <w:sz w:val="24"/>
+          <w:szCs w:val="24"/>
+          <w:lang w:val="en-US"/>
+        </w:rPr>
+        <w:t xml:space="preserve"> the application allows to </w:t>
+      </w:r>
+      <w:r>
+        <w:rPr>
+          <w:sz w:val="24"/>
+          <w:szCs w:val="24"/>
+          <w:lang w:val="en-US"/>
+        </w:rPr>
+        <w:t xml:space="preserve">normalize using either </w:t>
+      </w:r>
+      <w:r>
+        <w:rPr>
+          <w:sz w:val="24"/>
+          <w:szCs w:val="24"/>
+          <w:lang w:val="en-US"/>
+        </w:rPr>
+        <w:t>Standard Polynomial Fitting</w:t>
+      </w:r>
+      <w:r>
+        <w:rPr>
+          <w:sz w:val="24"/>
+          <w:szCs w:val="24"/>
+          <w:lang w:val="en-US"/>
+        </w:rPr>
+        <w:t xml:space="preserve"> (based on </w:t>
+      </w:r>
+      <w:r>
+        <w:rPr>
+          <w:sz w:val="24"/>
+          <w:szCs w:val="24"/>
+          <w:lang w:val="en-US"/>
+        </w:rPr>
+        <w:t xml:space="preserve">fitting </w:t>
+      </w:r>
+      <w:r>
+        <w:rPr>
+          <w:sz w:val="24"/>
+          <w:szCs w:val="24"/>
+          <w:lang w:val="en-US"/>
+        </w:rPr>
+        <w:t xml:space="preserve">applied in David Barker’s </w:t>
+      </w:r>
+      <w:proofErr w:type="spellStart"/>
+      <w:r>
+        <w:rPr>
+          <w:sz w:val="24"/>
+          <w:szCs w:val="24"/>
+          <w:lang w:val="en-US"/>
+        </w:rPr>
+        <w:t>pMAT</w:t>
+      </w:r>
+      <w:proofErr w:type="spellEnd"/>
+      <w:r>
+        <w:rPr>
+          <w:sz w:val="24"/>
+          <w:szCs w:val="24"/>
+          <w:lang w:val="en-US"/>
+        </w:rPr>
+        <w:t xml:space="preserve"> application) or Modified Polynomial Fitting (</w:t>
+      </w:r>
+      <w:r>
+        <w:rPr>
+          <w:sz w:val="24"/>
+          <w:szCs w:val="24"/>
+          <w:lang w:val="en-US"/>
+        </w:rPr>
+        <w:t>Mul</w:t>
+      </w:r>
+      <w:r>
+        <w:rPr>
+          <w:sz w:val="24"/>
+          <w:szCs w:val="24"/>
+          <w:lang w:val="en-US"/>
+        </w:rPr>
+        <w:t xml:space="preserve">holland’s version of </w:t>
+      </w:r>
+      <w:r>
+        <w:rPr>
+          <w:sz w:val="24"/>
+          <w:szCs w:val="24"/>
+          <w:lang w:val="en-US"/>
+        </w:rPr>
+        <w:t>polynomial fitting</w:t>
+      </w:r>
+      <w:r>
+        <w:rPr>
+          <w:sz w:val="24"/>
+          <w:szCs w:val="24"/>
+          <w:lang w:val="en-US"/>
+        </w:rPr>
+        <w:t>)</w:t>
       </w:r>
       <w:r>
         <w:rPr>
@@ -5931,6 +6059,191 @@
           <w:szCs w:val="24"/>
           <w:lang w:val="en-US"/>
         </w:rPr>
+        <w:t xml:space="preserve"> These methods will be de</w:t>
+      </w:r>
+      <w:r>
+        <w:rPr>
+          <w:sz w:val="24"/>
+          <w:szCs w:val="24"/>
+          <w:lang w:val="en-US"/>
+        </w:rPr>
+        <w:t>scribed later.</w:t>
+      </w:r>
+      <w:r>
+        <w:rPr>
+          <w:sz w:val="24"/>
+          <w:szCs w:val="24"/>
+          <w:lang w:val="en-US"/>
+        </w:rPr>
+        <w:t xml:space="preserve"> (</w:t>
+      </w:r>
+      <w:r>
+        <w:rPr>
+          <w:sz w:val="24"/>
+          <w:szCs w:val="24"/>
+          <w:lang w:val="en-US"/>
+        </w:rPr>
+        <w:t xml:space="preserve">Standard Polynomial Fitting </w:t>
+      </w:r>
+      <w:r>
+        <w:rPr>
+          <w:sz w:val="24"/>
+          <w:szCs w:val="24"/>
+          <w:lang w:val="en-US"/>
+        </w:rPr>
+        <w:t>is the default)</w:t>
+      </w:r>
+      <w:r>
+        <w:rPr>
+          <w:sz w:val="24"/>
+          <w:szCs w:val="24"/>
+          <w:lang w:val="en-US"/>
+        </w:rPr>
+        <w:t xml:space="preserve">. Then the user has the option to either show normalized data as df/F in % or </w:t>
+      </w:r>
+      <w:r>
+        <w:rPr>
+          <w:sz w:val="24"/>
+          <w:szCs w:val="24"/>
+          <w:lang w:val="en-US"/>
+        </w:rPr>
+        <w:t xml:space="preserve">as </w:t>
+      </w:r>
+      <w:r>
+        <w:rPr>
+          <w:sz w:val="24"/>
+          <w:szCs w:val="24"/>
+          <w:lang w:val="en-US"/>
+        </w:rPr>
+        <w:t>a Z</w:t>
+      </w:r>
+      <w:r>
+        <w:rPr>
+          <w:sz w:val="24"/>
+          <w:szCs w:val="24"/>
+          <w:lang w:val="en-US"/>
+        </w:rPr>
+        <w:t>-score.</w:t>
+      </w:r>
+    </w:p>
+    <w:p>
+      <w:pPr>
+        <w:pStyle w:val="Subtitle"/>
+        <w:jc w:val="both"/>
+        <w:rPr>
+          <w:lang w:val="en-US"/>
+        </w:rPr>
+      </w:pPr>
+      <w:r>
+        <w:rPr>
+          <w:lang w:val="en-US"/>
+        </w:rPr>
+        <w:t>Filter</w:t>
+      </w:r>
+    </w:p>
+    <w:p>
+      <w:pPr>
+        <w:jc w:val="both"/>
+        <w:rPr>
+          <w:sz w:val="24"/>
+          <w:szCs w:val="24"/>
+          <w:lang w:val="en-US"/>
+        </w:rPr>
+      </w:pPr>
+      <w:r>
+        <w:rPr>
+          <w:sz w:val="24"/>
+          <w:szCs w:val="24"/>
+          <w:lang w:val="en-US"/>
+        </w:rPr>
+        <w:t xml:space="preserve">The user can also choose to </w:t>
+      </w:r>
+      <w:r>
+        <w:rPr>
+          <w:sz w:val="24"/>
+          <w:szCs w:val="24"/>
+          <w:lang w:val="en-US"/>
+        </w:rPr>
+        <w:t>smooth</w:t>
+      </w:r>
+      <w:r>
+        <w:rPr>
+          <w:sz w:val="24"/>
+          <w:szCs w:val="24"/>
+          <w:lang w:val="en-US"/>
+        </w:rPr>
+        <w:t xml:space="preserve"> data using</w:t>
+      </w:r>
+      <w:r>
+        <w:rPr>
+          <w:sz w:val="24"/>
+          <w:szCs w:val="24"/>
+          <w:lang w:val="en-US"/>
+        </w:rPr>
+        <w:t xml:space="preserve"> filter</w:t>
+      </w:r>
+      <w:r>
+        <w:rPr>
+          <w:sz w:val="24"/>
+          <w:szCs w:val="24"/>
+          <w:lang w:val="en-US"/>
+        </w:rPr>
+        <w:t xml:space="preserve"> with </w:t>
+      </w:r>
+      <w:r>
+        <w:rPr>
+          <w:sz w:val="24"/>
+          <w:szCs w:val="24"/>
+          <w:lang w:val="en-US"/>
+        </w:rPr>
+        <w:t xml:space="preserve">a </w:t>
+      </w:r>
+      <w:r>
+        <w:rPr>
+          <w:sz w:val="24"/>
+          <w:szCs w:val="24"/>
+          <w:lang w:val="en-US"/>
+        </w:rPr>
+        <w:t>window</w:t>
+      </w:r>
+      <w:r>
+        <w:rPr>
+          <w:sz w:val="24"/>
+          <w:szCs w:val="24"/>
+          <w:lang w:val="en-US"/>
+        </w:rPr>
+        <w:t xml:space="preserve"> around each sample</w:t>
+      </w:r>
+      <w:r>
+        <w:rPr>
+          <w:sz w:val="24"/>
+          <w:szCs w:val="24"/>
+          <w:lang w:val="en-US"/>
+        </w:rPr>
+        <w:t xml:space="preserve"> of the data between 0 and 100</w:t>
+      </w:r>
+      <w:r>
+        <w:rPr>
+          <w:sz w:val="24"/>
+          <w:szCs w:val="24"/>
+          <w:lang w:val="en-US"/>
+        </w:rPr>
+        <w:t xml:space="preserve"> samples</w:t>
+      </w:r>
+      <w:r>
+        <w:rPr>
+          <w:sz w:val="24"/>
+          <w:szCs w:val="24"/>
+          <w:lang w:val="en-US"/>
+        </w:rPr>
+        <w:t>.</w:t>
+      </w:r>
+      <w:r>
+        <w:rPr>
+          <w:sz w:val="24"/>
+          <w:szCs w:val="24"/>
+          <w:lang w:val="en-US"/>
+        </w:rPr>
         <w:t xml:space="preserve"> (1</w:t>
       </w:r>
       <w:r>
@@ -5939,7 +6252,7 @@
           <w:szCs w:val="24"/>
           <w:lang w:val="en-US"/>
         </w:rPr>
-        <w:t>%</w:t>
+        <w:t>0</w:t>
       </w:r>
       <w:r>
         <w:rPr>
@@ -5955,92 +6268,54 @@
           <w:szCs w:val="24"/>
           <w:lang w:val="en-US"/>
         </w:rPr>
-        <w:t xml:space="preserve"> The recommended </w:t>
+        <w:t xml:space="preserve">. </w:t>
+      </w:r>
+    </w:p>
+    <w:p>
+      <w:pPr>
+        <w:spacing w:after="0"/>
+        <w:jc w:val="both"/>
+        <w:rPr>
+          <w:sz w:val="24"/>
+          <w:szCs w:val="24"/>
+          <w:lang w:val="en-US"/>
+        </w:rPr>
+      </w:pPr>
+      <w:r>
+        <w:rPr>
+          <w:sz w:val="24"/>
+          <w:szCs w:val="24"/>
+          <w:lang w:val="en-US"/>
+        </w:rPr>
+        <w:t xml:space="preserve">We are using a digital filter </w:t>
+      </w:r>
+      <w:r>
+        <w:rPr>
+          <w:sz w:val="24"/>
+          <w:szCs w:val="24"/>
+          <w:lang w:val="en-US"/>
+        </w:rPr>
+        <w:t>forward and backward to the signal</w:t>
+      </w:r>
+      <w:r>
+        <w:rPr>
+          <w:sz w:val="24"/>
+          <w:szCs w:val="24"/>
+          <w:lang w:val="en-US"/>
+        </w:rPr>
+        <w:t xml:space="preserve"> from Python’s </w:t>
       </w:r>
       <w:proofErr w:type="spellStart"/>
-      <w:r>
-        <w:rPr>
-          <w:sz w:val="24"/>
-          <w:szCs w:val="24"/>
-          <w:lang w:val="en-US"/>
-        </w:rPr>
-        <w:t>downsampling</w:t>
+      <w:proofErr w:type="gramStart"/>
+      <w:r>
+        <w:rPr>
+          <w:sz w:val="24"/>
+          <w:szCs w:val="24"/>
+          <w:lang w:val="en-US"/>
+        </w:rPr>
+        <w:t>scipy.signal</w:t>
       </w:r>
       <w:proofErr w:type="spellEnd"/>
-      <w:r>
-        <w:rPr>
-          <w:sz w:val="24"/>
-          <w:szCs w:val="24"/>
-          <w:lang w:val="en-US"/>
-        </w:rPr>
-        <w:t xml:space="preserve"> should be between 1 and 2% of the</w:t>
-      </w:r>
-      <w:r>
-        <w:rPr>
-          <w:sz w:val="24"/>
-          <w:szCs w:val="24"/>
-          <w:lang w:val="en-US"/>
-        </w:rPr>
-        <w:t xml:space="preserve"> sampling fr</w:t>
-      </w:r>
-      <w:r>
-        <w:rPr>
-          <w:sz w:val="24"/>
-          <w:szCs w:val="24"/>
-          <w:lang w:val="en-US"/>
-        </w:rPr>
-        <w:t>e</w:t>
-      </w:r>
-      <w:r>
-        <w:rPr>
-          <w:sz w:val="24"/>
-          <w:szCs w:val="24"/>
-          <w:lang w:val="en-US"/>
-        </w:rPr>
-        <w:t>quency</w:t>
-      </w:r>
-      <w:r>
-        <w:rPr>
-          <w:sz w:val="24"/>
-          <w:szCs w:val="24"/>
-          <w:lang w:val="en-US"/>
-        </w:rPr>
-        <w:t>, so as not to lose too much information.</w:t>
-      </w:r>
-    </w:p>
-    <w:p>
-      <w:pPr>
-        <w:pStyle w:val="Subtitle"/>
-        <w:jc w:val="both"/>
-        <w:rPr>
-          <w:lang w:val="en-US"/>
-        </w:rPr>
-      </w:pPr>
-      <w:r>
-        <w:rPr>
-          <w:lang w:val="en-US"/>
-        </w:rPr>
-        <w:t>Normalize</w:t>
-      </w:r>
-    </w:p>
-    <w:p>
-      <w:pPr>
-        <w:jc w:val="both"/>
-        <w:rPr>
-          <w:sz w:val="24"/>
-          <w:szCs w:val="24"/>
-          <w:lang w:val="en-US"/>
-        </w:rPr>
-      </w:pPr>
-      <w:proofErr w:type="gramStart"/>
-      <w:r>
-        <w:rPr>
-          <w:sz w:val="24"/>
-          <w:szCs w:val="24"/>
-          <w:lang w:val="en-US"/>
-        </w:rPr>
-        <w:t>At the moment</w:t>
-      </w:r>
       <w:proofErr w:type="gramEnd"/>
       <w:r>
         <w:rPr>
@@ -6048,55 +6323,7 @@
           <w:szCs w:val="24"/>
           <w:lang w:val="en-US"/>
         </w:rPr>
-        <w:t>,</w:t>
-      </w:r>
-      <w:r>
-        <w:rPr>
-          <w:sz w:val="24"/>
-          <w:szCs w:val="24"/>
-          <w:lang w:val="en-US"/>
-        </w:rPr>
-        <w:t xml:space="preserve"> the application allows to </w:t>
-      </w:r>
-      <w:r>
-        <w:rPr>
-          <w:sz w:val="24"/>
-          <w:szCs w:val="24"/>
-          <w:lang w:val="en-US"/>
-        </w:rPr>
-        <w:t xml:space="preserve">normalize using either </w:t>
-      </w:r>
-      <w:r>
-        <w:rPr>
-          <w:sz w:val="24"/>
-          <w:szCs w:val="24"/>
-          <w:lang w:val="en-US"/>
-        </w:rPr>
-        <w:t>Standard Polynomial Fitting</w:t>
-      </w:r>
-      <w:r>
-        <w:rPr>
-          <w:sz w:val="24"/>
-          <w:szCs w:val="24"/>
-          <w:lang w:val="en-US"/>
-        </w:rPr>
-        <w:t xml:space="preserve"> (based on </w:t>
-      </w:r>
-      <w:r>
-        <w:rPr>
-          <w:sz w:val="24"/>
-          <w:szCs w:val="24"/>
-          <w:lang w:val="en-US"/>
-        </w:rPr>
-        <w:t xml:space="preserve">fitting </w:t>
-      </w:r>
-      <w:r>
-        <w:rPr>
-          <w:sz w:val="24"/>
-          <w:szCs w:val="24"/>
-          <w:lang w:val="en-US"/>
-        </w:rPr>
-        <w:t xml:space="preserve">applied in David Barker’s </w:t>
+        <w:t xml:space="preserve"> package called </w:t>
       </w:r>
       <w:proofErr w:type="spellStart"/>
       <w:r>
@@ -6105,7 +6332,7 @@
           <w:szCs w:val="24"/>
           <w:lang w:val="en-US"/>
         </w:rPr>
-        <w:t>pMAT</w:t>
+        <w:t>filtfilt</w:t>
       </w:r>
       <w:proofErr w:type="spellEnd"/>
       <w:r>
@@ -6114,176 +6341,25 @@
           <w:szCs w:val="24"/>
           <w:lang w:val="en-US"/>
         </w:rPr>
-        <w:t xml:space="preserve"> application) or Modified Polynomial Fitting (</w:t>
-      </w:r>
-      <w:r>
-        <w:rPr>
-          <w:sz w:val="24"/>
-          <w:szCs w:val="24"/>
-          <w:lang w:val="en-US"/>
-        </w:rPr>
-        <w:t>Mul</w:t>
-      </w:r>
-      <w:r>
-        <w:rPr>
-          <w:sz w:val="24"/>
-          <w:szCs w:val="24"/>
-          <w:lang w:val="en-US"/>
-        </w:rPr>
-        <w:t xml:space="preserve">holland’s version of </w:t>
-      </w:r>
-      <w:r>
-        <w:rPr>
-          <w:sz w:val="24"/>
-          <w:szCs w:val="24"/>
-          <w:lang w:val="en-US"/>
-        </w:rPr>
-        <w:t>polynomial fitting</w:t>
-      </w:r>
-      <w:r>
-        <w:rPr>
-          <w:sz w:val="24"/>
-          <w:szCs w:val="24"/>
-          <w:lang w:val="en-US"/>
-        </w:rPr>
-        <w:t>)</w:t>
-      </w:r>
-      <w:r>
-        <w:rPr>
-          <w:sz w:val="24"/>
-          <w:szCs w:val="24"/>
-          <w:lang w:val="en-US"/>
-        </w:rPr>
-        <w:t>.</w:t>
-      </w:r>
-      <w:r>
-        <w:rPr>
-          <w:sz w:val="24"/>
-          <w:szCs w:val="24"/>
-          <w:lang w:val="en-US"/>
-        </w:rPr>
-        <w:t xml:space="preserve"> These methods will be de</w:t>
-      </w:r>
-      <w:r>
-        <w:rPr>
-          <w:sz w:val="24"/>
-          <w:szCs w:val="24"/>
-          <w:lang w:val="en-US"/>
-        </w:rPr>
-        <w:t>scribed later.</w:t>
-      </w:r>
-      <w:r>
-        <w:rPr>
-          <w:sz w:val="24"/>
-          <w:szCs w:val="24"/>
-          <w:lang w:val="en-US"/>
-        </w:rPr>
-        <w:t xml:space="preserve"> (</w:t>
-      </w:r>
-      <w:r>
-        <w:rPr>
-          <w:sz w:val="24"/>
-          <w:szCs w:val="24"/>
-          <w:lang w:val="en-US"/>
-        </w:rPr>
-        <w:t xml:space="preserve">Standard Polynomial Fitting </w:t>
-      </w:r>
-      <w:r>
-        <w:rPr>
-          <w:sz w:val="24"/>
-          <w:szCs w:val="24"/>
-          <w:lang w:val="en-US"/>
-        </w:rPr>
-        <w:t>is the default)</w:t>
-      </w:r>
-      <w:r>
-        <w:rPr>
-          <w:sz w:val="24"/>
-          <w:szCs w:val="24"/>
-          <w:lang w:val="en-US"/>
-        </w:rPr>
-        <w:t xml:space="preserve">. Then the user has the option to either show normalized data as df/F in % or </w:t>
-      </w:r>
-      <w:r>
-        <w:rPr>
-          <w:sz w:val="24"/>
-          <w:szCs w:val="24"/>
-          <w:lang w:val="en-US"/>
-        </w:rPr>
-        <w:t xml:space="preserve">as </w:t>
-      </w:r>
-      <w:r>
-        <w:rPr>
-          <w:sz w:val="24"/>
-          <w:szCs w:val="24"/>
-          <w:lang w:val="en-US"/>
-        </w:rPr>
-        <w:t>a Z</w:t>
-      </w:r>
-      <w:r>
-        <w:rPr>
-          <w:sz w:val="24"/>
-          <w:szCs w:val="24"/>
-          <w:lang w:val="en-US"/>
-        </w:rPr>
-        <w:t>-score.</w:t>
-      </w:r>
-    </w:p>
-    <w:p>
-      <w:pPr>
-        <w:pStyle w:val="Subtitle"/>
-        <w:jc w:val="both"/>
-        <w:rPr>
-          <w:lang w:val="en-US"/>
-        </w:rPr>
-      </w:pPr>
-      <w:r>
-        <w:rPr>
-          <w:lang w:val="en-US"/>
-        </w:rPr>
-        <w:t>Filter</w:t>
-      </w:r>
-    </w:p>
-    <w:p>
-      <w:pPr>
-        <w:jc w:val="both"/>
-        <w:rPr>
-          <w:sz w:val="24"/>
-          <w:szCs w:val="24"/>
-          <w:lang w:val="en-US"/>
-        </w:rPr>
-      </w:pPr>
-      <w:r>
-        <w:rPr>
-          <w:sz w:val="24"/>
-          <w:szCs w:val="24"/>
-          <w:lang w:val="en-US"/>
-        </w:rPr>
-        <w:t>The user can also choose to filter data using Gaussian filter</w:t>
-      </w:r>
-      <w:r>
-        <w:rPr>
-          <w:sz w:val="24"/>
-          <w:szCs w:val="24"/>
-          <w:lang w:val="en-US"/>
-        </w:rPr>
-        <w:t xml:space="preserve"> with fractions of the data between 0 and 100 </w:t>
-      </w:r>
-      <w:r>
-        <w:rPr>
-          <w:sz w:val="24"/>
-          <w:szCs w:val="24"/>
-          <w:lang w:val="en-US"/>
-        </w:rPr>
-        <w:t>used when estimating each y-value.</w:t>
-      </w:r>
-      <w:r>
-        <w:rPr>
-          <w:sz w:val="24"/>
-          <w:szCs w:val="24"/>
-          <w:lang w:val="en-US"/>
-        </w:rPr>
-        <w:t xml:space="preserve"> (1 is the default)</w:t>
+        <w:t>:</w:t>
+      </w:r>
+    </w:p>
+    <w:p>
+      <w:pPr>
+        <w:jc w:val="both"/>
+        <w:rPr>
+          <w:sz w:val="24"/>
+          <w:szCs w:val="24"/>
+          <w:lang w:val="en-US"/>
+        </w:rPr>
+      </w:pPr>
+      <w:r>
+        <w:rPr>
+          <w:sz w:val="24"/>
+          <w:szCs w:val="24"/>
+          <w:lang w:val="en-US"/>
+        </w:rPr>
+        <w:t>https://docs.scipy.org/doc/scipy/reference/generated/scipy.signal.filtfilt.html</w:t>
       </w:r>
     </w:p>
     <w:p>
@@ -6303,10 +6379,10 @@
           <w:lang w:val="en-US"/>
         </w:rPr>
         <w:drawing>
-          <wp:inline distT="0" distB="0" distL="0" distR="0" wp14:anchorId="2BF9F4BF" wp14:editId="12F37C24">
-            <wp:extent cx="5760720" cy="2507615"/>
-            <wp:effectExtent l="0" t="0" r="0" b="6985"/>
-            <wp:docPr id="1" name="Picture 1" descr="Graphical user interface, text, application, email&#10;&#10;Description automatically generated"/>
+          <wp:inline distT="0" distB="0" distL="0" distR="0" wp14:anchorId="06F3970E" wp14:editId="2D61989B">
+            <wp:extent cx="5760720" cy="2800350"/>
+            <wp:effectExtent l="0" t="0" r="0" b="0"/>
+            <wp:docPr id="16" name="Picture 16" descr="Graphical user interface, text, application, email&#10;&#10;Description automatically generated"/>
             <wp:cNvGraphicFramePr>
               <a:graphicFrameLocks xmlns:a="http://schemas.openxmlformats.org/drawingml/2006/main" noChangeAspect="1"/>
             </wp:cNvGraphicFramePr>
@@ -6314,11 +6390,11 @@
               <a:graphicData uri="http://schemas.openxmlformats.org/drawingml/2006/picture">
                 <pic:pic xmlns:pic="http://schemas.openxmlformats.org/drawingml/2006/picture">
                   <pic:nvPicPr>
-                    <pic:cNvPr id="1" name="Picture 1" descr="Graphical user interface, text, application, email&#10;&#10;Description automatically generated"/>
+                    <pic:cNvPr id="16" name="Picture 16" descr="Graphical user interface, text, application, email&#10;&#10;Description automatically generated"/>
                     <pic:cNvPicPr/>
                   </pic:nvPicPr>
                   <pic:blipFill>
-                    <a:blip r:embed="rId18">
+                    <a:blip r:embed="rId17">
                       <a:extLst>
                         <a:ext uri="{28A0092B-C50C-407E-A947-70E740481C1C}">
                           <a14:useLocalDpi xmlns:a14="http://schemas.microsoft.com/office/drawing/2010/main" val="0"/>
@@ -6332,7 +6408,7 @@
                   <pic:spPr>
                     <a:xfrm>
                       <a:off x="0" y="0"/>
-                      <a:ext cx="5760720" cy="2507615"/>
+                      <a:ext cx="5760720" cy="2800350"/>
                     </a:xfrm>
                     <a:prstGeom prst="rect">
                       <a:avLst/>
@@ -6425,7 +6501,7 @@
           <w:lang w:val="en-US"/>
         </w:rPr>
       </w:pPr>
-      <w:bookmarkStart w:id="11" w:name="_Toc93412553"/>
+      <w:bookmarkStart w:id="11" w:name="_Toc100745649"/>
       <w:r>
         <w:rPr>
           <w:lang w:val="en-US"/>
@@ -6567,6 +6643,7 @@
         <w:rPr>
           <w:lang w:val="en-US"/>
         </w:rPr>
+        <w:lastRenderedPageBreak/>
         <w:t>Move</w:t>
       </w:r>
     </w:p>
@@ -6616,7 +6693,6 @@
         <w:rPr>
           <w:lang w:val="en-US"/>
         </w:rPr>
-        <w:lastRenderedPageBreak/>
         <w:t xml:space="preserve">Adjust </w:t>
       </w:r>
       <w:r>
@@ -6708,7 +6784,7 @@
                     <pic:cNvPicPr/>
                   </pic:nvPicPr>
                   <pic:blipFill>
-                    <a:blip r:embed="rId19">
+                    <a:blip r:embed="rId18">
                       <a:extLst>
                         <a:ext uri="{28A0092B-C50C-407E-A947-70E740481C1C}">
                           <a14:useLocalDpi xmlns:a14="http://schemas.microsoft.com/office/drawing/2010/main" val="0"/>
@@ -6893,6 +6969,7 @@
           <w:szCs w:val="24"/>
           <w:lang w:val="en-US"/>
         </w:rPr>
+        <w:lastRenderedPageBreak/>
         <w:drawing>
           <wp:inline distT="0" distB="0" distL="0" distR="0" wp14:anchorId="752E7080" wp14:editId="29525144">
             <wp:extent cx="5760720" cy="3526155"/>
@@ -6909,7 +6986,7 @@
                     <pic:cNvPicPr/>
                   </pic:nvPicPr>
                   <pic:blipFill>
-                    <a:blip r:embed="rId20">
+                    <a:blip r:embed="rId19">
                       <a:extLst>
                         <a:ext uri="{28A0092B-C50C-407E-A947-70E740481C1C}">
                           <a14:useLocalDpi xmlns:a14="http://schemas.microsoft.com/office/drawing/2010/main" val="0"/>
@@ -6990,7 +7067,6 @@
         <w:rPr>
           <w:lang w:val="en-US"/>
         </w:rPr>
-        <w:lastRenderedPageBreak/>
         <w:t>Save</w:t>
       </w:r>
     </w:p>
@@ -7040,7 +7116,7 @@
           <w:lang w:val="en-US"/>
         </w:rPr>
       </w:pPr>
-      <w:bookmarkStart w:id="12" w:name="_Toc93412554"/>
+      <w:bookmarkStart w:id="12" w:name="_Toc100745650"/>
       <w:r>
         <w:rPr>
           <w:lang w:val="en-US"/>
@@ -7067,7 +7143,7 @@
           <w:lang w:val="en-US"/>
         </w:rPr>
       </w:pPr>
-      <w:bookmarkStart w:id="13" w:name="_Toc93412555"/>
+      <w:bookmarkStart w:id="13" w:name="_Toc100745651"/>
       <w:proofErr w:type="spellStart"/>
       <w:r>
         <w:rPr>
@@ -7234,6 +7310,7 @@
           <w:noProof/>
           <w:lang w:val="en-US"/>
         </w:rPr>
+        <w:lastRenderedPageBreak/>
         <w:drawing>
           <wp:inline distT="0" distB="0" distL="0" distR="0" wp14:anchorId="71851EA0" wp14:editId="67DB02F1">
             <wp:extent cx="3614468" cy="5199889"/>
@@ -7250,7 +7327,7 @@
                     <pic:cNvPicPr/>
                   </pic:nvPicPr>
                   <pic:blipFill>
-                    <a:blip r:embed="rId21">
+                    <a:blip r:embed="rId20">
                       <a:extLst>
                         <a:ext uri="{28A0092B-C50C-407E-A947-70E740481C1C}">
                           <a14:useLocalDpi xmlns:a14="http://schemas.microsoft.com/office/drawing/2010/main" val="0"/>
@@ -7479,7 +7556,7 @@
                     <pic:cNvPicPr/>
                   </pic:nvPicPr>
                   <pic:blipFill>
-                    <a:blip r:embed="rId22" cstate="print">
+                    <a:blip r:embed="rId21" cstate="print">
                       <a:extLst>
                         <a:ext uri="{28A0092B-C50C-407E-A947-70E740481C1C}">
                           <a14:useLocalDpi xmlns:a14="http://schemas.microsoft.com/office/drawing/2010/main" val="0"/>
@@ -7722,7 +7799,7 @@
                     <pic:cNvPicPr/>
                   </pic:nvPicPr>
                   <pic:blipFill>
-                    <a:blip r:embed="rId23" cstate="print">
+                    <a:blip r:embed="rId22" cstate="print">
                       <a:extLst>
                         <a:ext uri="{28A0092B-C50C-407E-A947-70E740481C1C}">
                           <a14:useLocalDpi xmlns:a14="http://schemas.microsoft.com/office/drawing/2010/main" val="0"/>
@@ -8058,7 +8135,7 @@
                     <pic:cNvPicPr/>
                   </pic:nvPicPr>
                   <pic:blipFill>
-                    <a:blip r:embed="rId24" cstate="print">
+                    <a:blip r:embed="rId23" cstate="print">
                       <a:extLst>
                         <a:ext uri="{28A0092B-C50C-407E-A947-70E740481C1C}">
                           <a14:useLocalDpi xmlns:a14="http://schemas.microsoft.com/office/drawing/2010/main" val="0"/>
@@ -8289,7 +8366,7 @@
                     <pic:cNvPicPr/>
                   </pic:nvPicPr>
                   <pic:blipFill>
-                    <a:blip r:embed="rId25" cstate="print">
+                    <a:blip r:embed="rId24" cstate="print">
                       <a:extLst>
                         <a:ext uri="{28A0092B-C50C-407E-A947-70E740481C1C}">
                           <a14:useLocalDpi xmlns:a14="http://schemas.microsoft.com/office/drawing/2010/main" val="0"/>
@@ -8569,7 +8646,7 @@
                     <pic:cNvPicPr/>
                   </pic:nvPicPr>
                   <pic:blipFill>
-                    <a:blip r:embed="rId26">
+                    <a:blip r:embed="rId25">
                       <a:extLst>
                         <a:ext uri="{28A0092B-C50C-407E-A947-70E740481C1C}">
                           <a14:useLocalDpi xmlns:a14="http://schemas.microsoft.com/office/drawing/2010/main" val="0"/>
@@ -8660,7 +8737,7 @@
           <w:lang w:val="en-US"/>
         </w:rPr>
       </w:pPr>
-      <w:bookmarkStart w:id="14" w:name="_Toc93412556"/>
+      <w:bookmarkStart w:id="14" w:name="_Toc100745652"/>
       <w:r>
         <w:rPr>
           <w:lang w:val="en-US"/>
@@ -8786,7 +8863,7 @@
                     <pic:cNvPicPr/>
                   </pic:nvPicPr>
                   <pic:blipFill>
-                    <a:blip r:embed="rId27">
+                    <a:blip r:embed="rId26">
                       <a:extLst>
                         <a:ext uri="{28A0092B-C50C-407E-A947-70E740481C1C}">
                           <a14:useLocalDpi xmlns:a14="http://schemas.microsoft.com/office/drawing/2010/main" val="0"/>
@@ -8833,7 +8910,7 @@
                     <pic:cNvPicPr/>
                   </pic:nvPicPr>
                   <pic:blipFill>
-                    <a:blip r:embed="rId28">
+                    <a:blip r:embed="rId27">
                       <a:extLst>
                         <a:ext uri="{28A0092B-C50C-407E-A947-70E740481C1C}">
                           <a14:useLocalDpi xmlns:a14="http://schemas.microsoft.com/office/drawing/2010/main" val="0"/>
@@ -8908,7 +8985,7 @@
                     <pic:cNvPicPr/>
                   </pic:nvPicPr>
                   <pic:blipFill>
-                    <a:blip r:embed="rId29" cstate="print">
+                    <a:blip r:embed="rId28" cstate="print">
                       <a:extLst>
                         <a:ext uri="{28A0092B-C50C-407E-A947-70E740481C1C}">
                           <a14:useLocalDpi xmlns:a14="http://schemas.microsoft.com/office/drawing/2010/main" val="0"/>
@@ -8989,7 +9066,7 @@
           <w:lang w:val="en-US"/>
         </w:rPr>
       </w:pPr>
-      <w:bookmarkStart w:id="15" w:name="_Toc93412557"/>
+      <w:bookmarkStart w:id="15" w:name="_Toc100745653"/>
       <w:r>
         <w:rPr>
           <w:lang w:val="en-US"/>
@@ -9195,7 +9272,7 @@
           <w:lang w:val="en-US"/>
         </w:rPr>
       </w:pPr>
-      <w:bookmarkStart w:id="16" w:name="_Toc93412558"/>
+      <w:bookmarkStart w:id="16" w:name="_Toc100745654"/>
       <w:r>
         <w:rPr>
           <w:lang w:val="en-US"/>
@@ -9261,10 +9338,10 @@
           <w:lang w:val="en-US"/>
         </w:rPr>
         <w:drawing>
-          <wp:inline distT="0" distB="0" distL="0" distR="0" wp14:anchorId="39779798" wp14:editId="43DF4E6F">
-            <wp:extent cx="5760720" cy="6711950"/>
-            <wp:effectExtent l="0" t="0" r="0" b="0"/>
-            <wp:docPr id="6" name="Picture 6" descr="Graphical user interface, application&#10;&#10;Description automatically generated"/>
+          <wp:inline distT="0" distB="0" distL="0" distR="0" wp14:anchorId="345A6F18" wp14:editId="7B9E7BEB">
+            <wp:extent cx="5760720" cy="4566920"/>
+            <wp:effectExtent l="0" t="0" r="0" b="5080"/>
+            <wp:docPr id="17" name="Picture 17" descr="Graphical user interface, application&#10;&#10;Description automatically generated"/>
             <wp:cNvGraphicFramePr>
               <a:graphicFrameLocks xmlns:a="http://schemas.openxmlformats.org/drawingml/2006/main" noChangeAspect="1"/>
             </wp:cNvGraphicFramePr>
@@ -9272,11 +9349,11 @@
               <a:graphicData uri="http://schemas.openxmlformats.org/drawingml/2006/picture">
                 <pic:pic xmlns:pic="http://schemas.openxmlformats.org/drawingml/2006/picture">
                   <pic:nvPicPr>
-                    <pic:cNvPr id="6" name="Picture 6" descr="Graphical user interface, application&#10;&#10;Description automatically generated"/>
+                    <pic:cNvPr id="17" name="Picture 17" descr="Graphical user interface, application&#10;&#10;Description automatically generated"/>
                     <pic:cNvPicPr/>
                   </pic:nvPicPr>
                   <pic:blipFill>
-                    <a:blip r:embed="rId30">
+                    <a:blip r:embed="rId29">
                       <a:extLst>
                         <a:ext uri="{28A0092B-C50C-407E-A947-70E740481C1C}">
                           <a14:useLocalDpi xmlns:a14="http://schemas.microsoft.com/office/drawing/2010/main" val="0"/>
@@ -9290,7 +9367,7 @@
                   <pic:spPr>
                     <a:xfrm>
                       <a:off x="0" y="0"/>
-                      <a:ext cx="5760720" cy="6711950"/>
+                      <a:ext cx="5760720" cy="4566920"/>
                     </a:xfrm>
                     <a:prstGeom prst="rect">
                       <a:avLst/>
@@ -9428,180 +9505,180 @@
         <w:rPr>
           <w:lang w:val="en-US"/>
         </w:rPr>
+        <w:t xml:space="preserve">The trimming will be applied to all </w:t>
+      </w:r>
+      <w:r>
+        <w:rPr>
+          <w:lang w:val="en-US"/>
+        </w:rPr>
+        <w:t xml:space="preserve">analyzed data. </w:t>
+      </w:r>
+      <w:r>
+        <w:rPr>
+          <w:lang w:val="en-US"/>
+        </w:rPr>
+        <w:t xml:space="preserve">Same as </w:t>
+      </w:r>
+      <w:r>
+        <w:rPr>
+          <w:lang w:val="en-US"/>
+        </w:rPr>
+        <w:t xml:space="preserve">the current </w:t>
+      </w:r>
+      <w:proofErr w:type="spellStart"/>
+      <w:r>
+        <w:rPr>
+          <w:lang w:val="en-US"/>
+        </w:rPr>
+        <w:t>downsample</w:t>
+      </w:r>
+      <w:proofErr w:type="spellEnd"/>
+      <w:r>
+        <w:rPr>
+          <w:lang w:val="en-US"/>
+        </w:rPr>
+        <w:t>, normalization and filter settings.</w:t>
+      </w:r>
+    </w:p>
+    <w:p>
+      <w:pPr>
+        <w:jc w:val="both"/>
+        <w:rPr>
+          <w:lang w:val="en-US"/>
+        </w:rPr>
+      </w:pPr>
+      <w:r>
+        <w:rPr>
+          <w:lang w:val="en-US"/>
+        </w:rPr>
+        <w:t xml:space="preserve">If the user selected any event in the </w:t>
+      </w:r>
+      <w:r>
+        <w:rPr>
+          <w:lang w:val="en-US"/>
+        </w:rPr>
+        <w:t xml:space="preserve">Options next to the subject plots, the selected event will be </w:t>
+      </w:r>
+      <w:r>
+        <w:rPr>
+          <w:lang w:val="en-US"/>
+        </w:rPr>
+        <w:t>shown on the plots</w:t>
+      </w:r>
+      <w:r>
+        <w:rPr>
+          <w:lang w:val="en-US"/>
+        </w:rPr>
+        <w:t>.</w:t>
+      </w:r>
+    </w:p>
+    <w:p>
+      <w:pPr>
+        <w:jc w:val="both"/>
+        <w:rPr>
+          <w:lang w:val="en-US"/>
+        </w:rPr>
+      </w:pPr>
+      <w:r>
+        <w:rPr>
+          <w:lang w:val="en-US"/>
+        </w:rPr>
+        <w:t xml:space="preserve">“Export Each Subject Data” will </w:t>
+      </w:r>
+      <w:r>
+        <w:rPr>
+          <w:lang w:val="en-US"/>
+        </w:rPr>
+        <w:t xml:space="preserve">save csv files with </w:t>
+      </w:r>
+      <w:r>
+        <w:rPr>
+          <w:lang w:val="en-US"/>
+        </w:rPr>
+        <w:t xml:space="preserve">the selected </w:t>
+      </w:r>
+      <w:r>
+        <w:rPr>
+          <w:lang w:val="en-US"/>
+        </w:rPr>
+        <w:t xml:space="preserve">single subject analyzed data as well as </w:t>
+      </w:r>
+      <w:r>
+        <w:rPr>
+          <w:lang w:val="en-US"/>
+        </w:rPr>
+        <w:t xml:space="preserve">the </w:t>
+      </w:r>
+      <w:r>
+        <w:rPr>
+          <w:lang w:val="en-US"/>
+        </w:rPr>
+        <w:t>plots</w:t>
+      </w:r>
+      <w:r>
+        <w:rPr>
+          <w:lang w:val="en-US"/>
+        </w:rPr>
+        <w:t>.</w:t>
+      </w:r>
+    </w:p>
+    <w:p>
+      <w:pPr>
+        <w:jc w:val="both"/>
+        <w:rPr>
+          <w:lang w:val="en-US"/>
+        </w:rPr>
+      </w:pPr>
+      <w:r>
+        <w:rPr>
+          <w:lang w:val="en-US"/>
+        </w:rPr>
+        <w:t>“Export Group Analysis Data” will save csv files</w:t>
+      </w:r>
+      <w:r>
+        <w:rPr>
+          <w:lang w:val="en-US"/>
+        </w:rPr>
+        <w:t xml:space="preserve"> </w:t>
+      </w:r>
+      <w:r>
+        <w:rPr>
+          <w:lang w:val="en-US"/>
+        </w:rPr>
+        <w:t>with group analysis data as well as the plots.</w:t>
+      </w:r>
+      <w:r>
+        <w:rPr>
+          <w:lang w:val="en-US"/>
+        </w:rPr>
+        <w:t xml:space="preserve"> (Fig</w:t>
+      </w:r>
+      <w:r>
+        <w:rPr>
+          <w:lang w:val="en-US"/>
+        </w:rPr>
+        <w:t>21</w:t>
+      </w:r>
+      <w:r>
+        <w:rPr>
+          <w:lang w:val="en-US"/>
+        </w:rPr>
+        <w:t>)</w:t>
+      </w:r>
+    </w:p>
+    <w:p>
+      <w:pPr>
+        <w:jc w:val="both"/>
+        <w:rPr>
+          <w:lang w:val="en-US"/>
+        </w:rPr>
+      </w:pPr>
+      <w:r>
+        <w:rPr>
+          <w:noProof/>
+          <w:lang w:val="en-US"/>
+        </w:rPr>
         <w:lastRenderedPageBreak/>
-        <w:t xml:space="preserve">The trimming will be applied to all </w:t>
-      </w:r>
-      <w:r>
-        <w:rPr>
-          <w:lang w:val="en-US"/>
-        </w:rPr>
-        <w:t xml:space="preserve">analyzed data. </w:t>
-      </w:r>
-      <w:r>
-        <w:rPr>
-          <w:lang w:val="en-US"/>
-        </w:rPr>
-        <w:t xml:space="preserve">Same as </w:t>
-      </w:r>
-      <w:r>
-        <w:rPr>
-          <w:lang w:val="en-US"/>
-        </w:rPr>
-        <w:t xml:space="preserve">the current </w:t>
-      </w:r>
-      <w:proofErr w:type="spellStart"/>
-      <w:r>
-        <w:rPr>
-          <w:lang w:val="en-US"/>
-        </w:rPr>
-        <w:t>downsample</w:t>
-      </w:r>
-      <w:proofErr w:type="spellEnd"/>
-      <w:r>
-        <w:rPr>
-          <w:lang w:val="en-US"/>
-        </w:rPr>
-        <w:t>, normalization and filter settings.</w:t>
-      </w:r>
-    </w:p>
-    <w:p>
-      <w:pPr>
-        <w:jc w:val="both"/>
-        <w:rPr>
-          <w:lang w:val="en-US"/>
-        </w:rPr>
-      </w:pPr>
-      <w:r>
-        <w:rPr>
-          <w:lang w:val="en-US"/>
-        </w:rPr>
-        <w:t xml:space="preserve">If the user selected any event in the </w:t>
-      </w:r>
-      <w:r>
-        <w:rPr>
-          <w:lang w:val="en-US"/>
-        </w:rPr>
-        <w:t xml:space="preserve">Options next to the subject plots, the selected event will be </w:t>
-      </w:r>
-      <w:r>
-        <w:rPr>
-          <w:lang w:val="en-US"/>
-        </w:rPr>
-        <w:t>shown on the plots</w:t>
-      </w:r>
-      <w:r>
-        <w:rPr>
-          <w:lang w:val="en-US"/>
-        </w:rPr>
-        <w:t>.</w:t>
-      </w:r>
-    </w:p>
-    <w:p>
-      <w:pPr>
-        <w:jc w:val="both"/>
-        <w:rPr>
-          <w:lang w:val="en-US"/>
-        </w:rPr>
-      </w:pPr>
-      <w:r>
-        <w:rPr>
-          <w:lang w:val="en-US"/>
-        </w:rPr>
-        <w:t xml:space="preserve">“Export Each Subject Data” will </w:t>
-      </w:r>
-      <w:r>
-        <w:rPr>
-          <w:lang w:val="en-US"/>
-        </w:rPr>
-        <w:t xml:space="preserve">save csv files with </w:t>
-      </w:r>
-      <w:r>
-        <w:rPr>
-          <w:lang w:val="en-US"/>
-        </w:rPr>
-        <w:t xml:space="preserve">the selected </w:t>
-      </w:r>
-      <w:r>
-        <w:rPr>
-          <w:lang w:val="en-US"/>
-        </w:rPr>
-        <w:t xml:space="preserve">single subject analyzed data as well as </w:t>
-      </w:r>
-      <w:r>
-        <w:rPr>
-          <w:lang w:val="en-US"/>
-        </w:rPr>
-        <w:t xml:space="preserve">the </w:t>
-      </w:r>
-      <w:r>
-        <w:rPr>
-          <w:lang w:val="en-US"/>
-        </w:rPr>
-        <w:t>plots</w:t>
-      </w:r>
-      <w:r>
-        <w:rPr>
-          <w:lang w:val="en-US"/>
-        </w:rPr>
-        <w:t>.</w:t>
-      </w:r>
-    </w:p>
-    <w:p>
-      <w:pPr>
-        <w:jc w:val="both"/>
-        <w:rPr>
-          <w:lang w:val="en-US"/>
-        </w:rPr>
-      </w:pPr>
-      <w:r>
-        <w:rPr>
-          <w:lang w:val="en-US"/>
-        </w:rPr>
-        <w:t>“Export Group Analysis Data” will save csv files</w:t>
-      </w:r>
-      <w:r>
-        <w:rPr>
-          <w:lang w:val="en-US"/>
-        </w:rPr>
-        <w:t xml:space="preserve"> </w:t>
-      </w:r>
-      <w:r>
-        <w:rPr>
-          <w:lang w:val="en-US"/>
-        </w:rPr>
-        <w:t>with group analysis data as well as the plots.</w:t>
-      </w:r>
-      <w:r>
-        <w:rPr>
-          <w:lang w:val="en-US"/>
-        </w:rPr>
-        <w:t xml:space="preserve"> (Fig</w:t>
-      </w:r>
-      <w:r>
-        <w:rPr>
-          <w:lang w:val="en-US"/>
-        </w:rPr>
-        <w:t>21</w:t>
-      </w:r>
-      <w:r>
-        <w:rPr>
-          <w:lang w:val="en-US"/>
-        </w:rPr>
-        <w:t>)</w:t>
-      </w:r>
-    </w:p>
-    <w:p>
-      <w:pPr>
-        <w:jc w:val="both"/>
-        <w:rPr>
-          <w:lang w:val="en-US"/>
-        </w:rPr>
-      </w:pPr>
-      <w:r>
-        <w:rPr>
-          <w:noProof/>
-          <w:lang w:val="en-US"/>
-        </w:rPr>
         <w:drawing>
           <wp:inline distT="0" distB="0" distL="0" distR="0" wp14:anchorId="188F5FCD" wp14:editId="250A7224">
             <wp:extent cx="5760720" cy="3604260"/>
@@ -9618,7 +9695,7 @@
                     <pic:cNvPicPr/>
                   </pic:nvPicPr>
                   <pic:blipFill>
-                    <a:blip r:embed="rId31" cstate="print">
+                    <a:blip r:embed="rId30" cstate="print">
                       <a:extLst>
                         <a:ext uri="{28A0092B-C50C-407E-A947-70E740481C1C}">
                           <a14:useLocalDpi xmlns:a14="http://schemas.microsoft.com/office/drawing/2010/main" val="0"/>
@@ -9689,7 +9766,7 @@
           <w:lang w:val="en-US"/>
         </w:rPr>
       </w:pPr>
-      <w:bookmarkStart w:id="17" w:name="_Toc93412559"/>
+      <w:bookmarkStart w:id="17" w:name="_Toc100745655"/>
       <w:r>
         <w:rPr>
           <w:lang w:val="en-US"/>
@@ -9712,7 +9789,7 @@
           <w:lang w:val="en-US"/>
         </w:rPr>
       </w:pPr>
-      <w:bookmarkStart w:id="18" w:name="_Toc93412560"/>
+      <w:bookmarkStart w:id="18" w:name="_Toc100745656"/>
       <w:r>
         <w:rPr>
           <w:lang w:val="en-US"/>
@@ -9884,15 +9961,32 @@
         </w:rPr>
         <w:t>(</w:t>
       </w:r>
-      <w:hyperlink r:id="rId32" w:history="1">
-        <w:r>
-          <w:rPr>
-            <w:rStyle w:val="Hyperlink"/>
-            <w:lang w:val="en-US"/>
-          </w:rPr>
-          <w:t>https://numpy.org/doc/stable/reference/generated/numpy.polynomial.polynomial.Polynomial.fit.html</w:t>
-        </w:r>
-      </w:hyperlink>
+      <w:r>
+        <w:fldChar w:fldCharType="begin"/>
+      </w:r>
+      <w:r>
+        <w:rPr>
+          <w:lang w:val="en-US"/>
+        </w:rPr>
+        <w:instrText xml:space="preserve"> HYPERLINK "https://numpy.org/doc/stable/reference/generated/numpy.polynomial.polynomial.Polynomial.fit.html" </w:instrText>
+      </w:r>
+      <w:r>
+        <w:fldChar w:fldCharType="separate"/>
+      </w:r>
+      <w:r>
+        <w:rPr>
+          <w:rStyle w:val="Hyperlink"/>
+          <w:lang w:val="en-US"/>
+        </w:rPr>
+        <w:t>https://numpy.org/doc/stable/reference/generated/numpy.polynomial.polynomial.Polynomial.fit.html</w:t>
+      </w:r>
+      <w:r>
+        <w:rPr>
+          <w:rStyle w:val="Hyperlink"/>
+          <w:lang w:val="en-US"/>
+        </w:rPr>
+        <w:fldChar w:fldCharType="end"/>
+      </w:r>
     </w:p>
     <w:p>
       <w:pPr>
@@ -9922,7 +10016,7 @@
           <w:lang w:val="en-US"/>
         </w:rPr>
       </w:pPr>
-      <w:bookmarkStart w:id="19" w:name="_Toc93412561"/>
+      <w:bookmarkStart w:id="19" w:name="_Toc100745657"/>
       <w:r>
         <w:rPr>
           <w:lang w:val="en-US"/>
@@ -10022,14 +10116,7 @@
         <w:rPr>
           <w:lang w:val="en-US"/>
         </w:rPr>
-        <w:t xml:space="preserve"> he corrects both signals for decay over time by fitting them independently onto the time vector. Then he </w:t>
-      </w:r>
-      <w:r>
-        <w:rPr>
-          <w:lang w:val="en-US"/>
-        </w:rPr>
-        <w:lastRenderedPageBreak/>
-        <w:t xml:space="preserve">calculates </w:t>
+        <w:t xml:space="preserve"> he corrects both signals for decay over time by fitting them independently onto the time vector. Then he calculates </w:t>
       </w:r>
       <w:proofErr w:type="spellStart"/>
       <w:r>
@@ -10566,6 +10653,7 @@
           <w:szCs w:val="16"/>
           <w:lang w:val="en-US"/>
         </w:rPr>
+        <w:lastRenderedPageBreak/>
         <w:t>dFFCa</w:t>
       </w:r>
       <w:proofErr w:type="spellEnd"/>
@@ -11284,7 +11372,7 @@
           <w:lang w:val="en-US"/>
         </w:rPr>
       </w:pPr>
-      <w:bookmarkStart w:id="20" w:name="_Toc93412562"/>
+      <w:bookmarkStart w:id="20" w:name="_Toc100745658"/>
       <w:r>
         <w:rPr>
           <w:lang w:val="en-US"/>
@@ -11980,7 +12068,6 @@
           <w:szCs w:val="16"/>
           <w:lang w:val="en-US"/>
         </w:rPr>
-        <w:lastRenderedPageBreak/>
         <w:t xml:space="preserve"># </w:t>
       </w:r>
       <w:proofErr w:type="gramStart"/>
@@ -12497,6 +12584,7 @@
           <w:iCs/>
           <w:lang w:val="en-US"/>
         </w:rPr>
+        <w:lastRenderedPageBreak/>
         <w:t>*https://github.com/djamesbarker/pMAT</w:t>
       </w:r>
     </w:p>
@@ -12636,7 +12724,7 @@
           <w:lang w:val="en-US"/>
         </w:rPr>
       </w:pPr>
-      <w:bookmarkStart w:id="21" w:name="_Toc93412563"/>
+      <w:bookmarkStart w:id="21" w:name="_Toc100745659"/>
       <w:r>
         <w:rPr>
           <w:lang w:val="en-US"/>
@@ -12902,7 +12990,7 @@
           <w:lang w:val="en-US"/>
         </w:rPr>
       </w:pPr>
-      <w:bookmarkStart w:id="22" w:name="_Toc93412564"/>
+      <w:bookmarkStart w:id="22" w:name="_Toc100745660"/>
       <w:r>
         <w:rPr>
           <w:lang w:val="en-US"/>
@@ -13085,7 +13173,7 @@
           <w:lang w:val="en-US"/>
         </w:rPr>
       </w:pPr>
-      <w:bookmarkStart w:id="23" w:name="_Toc93412565"/>
+      <w:bookmarkStart w:id="23" w:name="_Toc100745661"/>
       <w:r>
         <w:rPr>
           <w:lang w:val="en-US"/>
@@ -13114,6 +13202,7 @@
     </w:p>
     <w:p>
       <w:pPr>
+        <w:spacing w:after="0"/>
         <w:rPr>
           <w:rFonts w:cstheme="minorHAnsi"/>
           <w:lang w:val="en-US"/>
@@ -13173,12 +13262,27 @@
     </w:p>
     <w:p>
       <w:pPr>
+        <w:rPr>
+          <w:rFonts w:cstheme="minorHAnsi"/>
+          <w:lang w:val="en-US"/>
+        </w:rPr>
+      </w:pPr>
+      <w:r>
+        <w:rPr>
+          <w:rFonts w:cstheme="minorHAnsi"/>
+          <w:lang w:val="en-US"/>
+        </w:rPr>
+        <w:t>https://scikit-learn.org/stable/modules/generated/sklearn.metrics.auc.html</w:t>
+      </w:r>
+    </w:p>
+    <w:p>
+      <w:pPr>
         <w:pStyle w:val="Heading3"/>
         <w:rPr>
           <w:lang w:val="en-US"/>
         </w:rPr>
       </w:pPr>
-      <w:bookmarkStart w:id="24" w:name="_Toc93412566"/>
+      <w:bookmarkStart w:id="24" w:name="_Toc100745662"/>
       <w:r>
         <w:rPr>
           <w:lang w:val="en-US"/>
@@ -13195,6 +13299,7 @@
     </w:p>
     <w:p>
       <w:pPr>
+        <w:spacing w:after="0"/>
         <w:rPr>
           <w:rFonts w:cstheme="minorHAnsi"/>
           <w:lang w:val="en-US"/>
@@ -13227,22 +13332,8 @@
           <w:rFonts w:cstheme="minorHAnsi"/>
           <w:lang w:val="en-US"/>
         </w:rPr>
-        <w:t>(</w:t>
-      </w:r>
-      <w:r>
-        <w:rPr>
-          <w:rFonts w:cstheme="minorHAnsi"/>
-          <w:lang w:val="en-US"/>
-        </w:rPr>
         <w:t>https://scikit-learn.org/stable/modules/generated/sklearn.metrics.auc.html</w:t>
       </w:r>
-      <w:r>
-        <w:rPr>
-          <w:rFonts w:cstheme="minorHAnsi"/>
-          <w:lang w:val="en-US"/>
-        </w:rPr>
-        <w:t>)</w:t>
-      </w:r>
     </w:p>
     <w:p>
       <w:pPr>
@@ -13252,7 +13343,7 @@
           <w:lang w:val="en-US"/>
         </w:rPr>
       </w:pPr>
-      <w:bookmarkStart w:id="25" w:name="_Toc93412567"/>
+      <w:bookmarkStart w:id="25" w:name="_Toc100745663"/>
       <w:r>
         <w:rPr>
           <w:lang w:val="en-US"/>
@@ -13304,7 +13395,6 @@
         <w:rPr>
           <w:lang w:val="en-US"/>
         </w:rPr>
-        <w:lastRenderedPageBreak/>
         <w:t>https://docs.scipy.org/doc/scipy/reference/generated/scipy.signal.find_peaks.html</w:t>
       </w:r>
     </w:p>
@@ -13445,6 +13535,7 @@
         <w:rPr>
           <w:lang w:val="en-US"/>
         </w:rPr>
+        <w:lastRenderedPageBreak/>
         <w:t>A signal with peaks.</w:t>
       </w:r>
     </w:p>
@@ -13739,193 +13830,193 @@
         <w:rPr>
           <w:lang w:val="en-US"/>
         </w:rPr>
+        <w:t xml:space="preserve">Used for calculation of the </w:t>
+      </w:r>
+      <w:proofErr w:type="gramStart"/>
+      <w:r>
+        <w:rPr>
+          <w:lang w:val="en-US"/>
+        </w:rPr>
+        <w:t>peaks</w:t>
+      </w:r>
+      <w:proofErr w:type="gramEnd"/>
+      <w:r>
+        <w:rPr>
+          <w:lang w:val="en-US"/>
+        </w:rPr>
+        <w:t xml:space="preserve"> prominences, thus it is only used if one of the arguments prominence or width is given. See argument </w:t>
+      </w:r>
+      <w:proofErr w:type="spellStart"/>
+      <w:r>
+        <w:rPr>
+          <w:lang w:val="en-US"/>
+        </w:rPr>
+        <w:t>wlen</w:t>
+      </w:r>
+      <w:proofErr w:type="spellEnd"/>
+      <w:r>
+        <w:rPr>
+          <w:lang w:val="en-US"/>
+        </w:rPr>
+        <w:t xml:space="preserve"> in </w:t>
+      </w:r>
+      <w:proofErr w:type="spellStart"/>
+      <w:r>
+        <w:rPr>
+          <w:lang w:val="en-US"/>
+        </w:rPr>
+        <w:t>peak_prominences</w:t>
+      </w:r>
+      <w:proofErr w:type="spellEnd"/>
+      <w:r>
+        <w:rPr>
+          <w:lang w:val="en-US"/>
+        </w:rPr>
+        <w:t xml:space="preserve"> for a full description of its effects.</w:t>
+      </w:r>
+    </w:p>
+    <w:p>
+      <w:pPr>
+        <w:jc w:val="both"/>
+        <w:rPr>
+          <w:lang w:val="en-US"/>
+        </w:rPr>
+      </w:pPr>
+    </w:p>
+    <w:p>
+      <w:pPr>
+        <w:jc w:val="both"/>
+        <w:rPr>
+          <w:lang w:val="en-US"/>
+        </w:rPr>
+      </w:pPr>
+      <w:proofErr w:type="spellStart"/>
+      <w:r>
+        <w:rPr>
+          <w:lang w:val="en-US"/>
+        </w:rPr>
+        <w:t>rel_height</w:t>
+      </w:r>
+      <w:proofErr w:type="spellEnd"/>
+      <w:r>
+        <w:rPr>
+          <w:lang w:val="en-US"/>
+        </w:rPr>
+        <w:t>: float, optional</w:t>
+      </w:r>
+    </w:p>
+    <w:p>
+      <w:pPr>
+        <w:jc w:val="both"/>
+        <w:rPr>
+          <w:lang w:val="en-US"/>
+        </w:rPr>
+      </w:pPr>
+      <w:r>
+        <w:rPr>
+          <w:lang w:val="en-US"/>
+        </w:rPr>
+        <w:t xml:space="preserve">Used for calculation of the </w:t>
+      </w:r>
+      <w:proofErr w:type="gramStart"/>
+      <w:r>
+        <w:rPr>
+          <w:lang w:val="en-US"/>
+        </w:rPr>
+        <w:t>peaks</w:t>
+      </w:r>
+      <w:proofErr w:type="gramEnd"/>
+      <w:r>
+        <w:rPr>
+          <w:lang w:val="en-US"/>
+        </w:rPr>
+        <w:t xml:space="preserve"> width, thus it is only used if width is given. See argument </w:t>
+      </w:r>
+      <w:proofErr w:type="spellStart"/>
+      <w:r>
+        <w:rPr>
+          <w:lang w:val="en-US"/>
+        </w:rPr>
+        <w:t>rel_height</w:t>
+      </w:r>
+      <w:proofErr w:type="spellEnd"/>
+      <w:r>
+        <w:rPr>
+          <w:lang w:val="en-US"/>
+        </w:rPr>
+        <w:t xml:space="preserve"> in </w:t>
+      </w:r>
+      <w:proofErr w:type="spellStart"/>
+      <w:r>
+        <w:rPr>
+          <w:lang w:val="en-US"/>
+        </w:rPr>
+        <w:t>peak_widths</w:t>
+      </w:r>
+      <w:proofErr w:type="spellEnd"/>
+      <w:r>
+        <w:rPr>
+          <w:lang w:val="en-US"/>
+        </w:rPr>
+        <w:t xml:space="preserve"> for a full description of its effects.</w:t>
+      </w:r>
+    </w:p>
+    <w:p>
+      <w:pPr>
+        <w:jc w:val="both"/>
+        <w:rPr>
+          <w:lang w:val="en-US"/>
+        </w:rPr>
+      </w:pPr>
+    </w:p>
+    <w:p>
+      <w:pPr>
+        <w:jc w:val="both"/>
+        <w:rPr>
+          <w:lang w:val="en-US"/>
+        </w:rPr>
+      </w:pPr>
+      <w:proofErr w:type="spellStart"/>
+      <w:r>
+        <w:rPr>
+          <w:lang w:val="en-US"/>
+        </w:rPr>
+        <w:t>plateau_size</w:t>
+      </w:r>
+      <w:proofErr w:type="spellEnd"/>
+      <w:r>
+        <w:rPr>
+          <w:lang w:val="en-US"/>
+        </w:rPr>
+        <w:t xml:space="preserve">: number or </w:t>
+      </w:r>
+      <w:proofErr w:type="spellStart"/>
+      <w:r>
+        <w:rPr>
+          <w:lang w:val="en-US"/>
+        </w:rPr>
+        <w:t>ndarray</w:t>
+      </w:r>
+      <w:proofErr w:type="spellEnd"/>
+      <w:r>
+        <w:rPr>
+          <w:lang w:val="en-US"/>
+        </w:rPr>
+        <w:t xml:space="preserve"> or sequence, optional</w:t>
+      </w:r>
+    </w:p>
+    <w:p>
+      <w:pPr>
+        <w:jc w:val="both"/>
+        <w:rPr>
+          <w:lang w:val="en-US"/>
+        </w:rPr>
+      </w:pPr>
+      <w:r>
+        <w:rPr>
+          <w:lang w:val="en-US"/>
+        </w:rPr>
         <w:lastRenderedPageBreak/>
-        <w:t xml:space="preserve">Used for calculation of the </w:t>
-      </w:r>
-      <w:proofErr w:type="gramStart"/>
-      <w:r>
-        <w:rPr>
-          <w:lang w:val="en-US"/>
-        </w:rPr>
-        <w:t>peaks</w:t>
-      </w:r>
-      <w:proofErr w:type="gramEnd"/>
-      <w:r>
-        <w:rPr>
-          <w:lang w:val="en-US"/>
-        </w:rPr>
-        <w:t xml:space="preserve"> prominences, thus it is only used if one of the arguments prominence or width is given. See argument </w:t>
-      </w:r>
-      <w:proofErr w:type="spellStart"/>
-      <w:r>
-        <w:rPr>
-          <w:lang w:val="en-US"/>
-        </w:rPr>
-        <w:t>wlen</w:t>
-      </w:r>
-      <w:proofErr w:type="spellEnd"/>
-      <w:r>
-        <w:rPr>
-          <w:lang w:val="en-US"/>
-        </w:rPr>
-        <w:t xml:space="preserve"> in </w:t>
-      </w:r>
-      <w:proofErr w:type="spellStart"/>
-      <w:r>
-        <w:rPr>
-          <w:lang w:val="en-US"/>
-        </w:rPr>
-        <w:t>peak_prominences</w:t>
-      </w:r>
-      <w:proofErr w:type="spellEnd"/>
-      <w:r>
-        <w:rPr>
-          <w:lang w:val="en-US"/>
-        </w:rPr>
-        <w:t xml:space="preserve"> for a full description of its effects.</w:t>
-      </w:r>
-    </w:p>
-    <w:p>
-      <w:pPr>
-        <w:jc w:val="both"/>
-        <w:rPr>
-          <w:lang w:val="en-US"/>
-        </w:rPr>
-      </w:pPr>
-    </w:p>
-    <w:p>
-      <w:pPr>
-        <w:jc w:val="both"/>
-        <w:rPr>
-          <w:lang w:val="en-US"/>
-        </w:rPr>
-      </w:pPr>
-      <w:proofErr w:type="spellStart"/>
-      <w:r>
-        <w:rPr>
-          <w:lang w:val="en-US"/>
-        </w:rPr>
-        <w:t>rel_height</w:t>
-      </w:r>
-      <w:proofErr w:type="spellEnd"/>
-      <w:r>
-        <w:rPr>
-          <w:lang w:val="en-US"/>
-        </w:rPr>
-        <w:t>: float, optional</w:t>
-      </w:r>
-    </w:p>
-    <w:p>
-      <w:pPr>
-        <w:jc w:val="both"/>
-        <w:rPr>
-          <w:lang w:val="en-US"/>
-        </w:rPr>
-      </w:pPr>
-      <w:r>
-        <w:rPr>
-          <w:lang w:val="en-US"/>
-        </w:rPr>
-        <w:t xml:space="preserve">Used for calculation of the </w:t>
-      </w:r>
-      <w:proofErr w:type="gramStart"/>
-      <w:r>
-        <w:rPr>
-          <w:lang w:val="en-US"/>
-        </w:rPr>
-        <w:t>peaks</w:t>
-      </w:r>
-      <w:proofErr w:type="gramEnd"/>
-      <w:r>
-        <w:rPr>
-          <w:lang w:val="en-US"/>
-        </w:rPr>
-        <w:t xml:space="preserve"> width, thus it is only used if width is given. See argument </w:t>
-      </w:r>
-      <w:proofErr w:type="spellStart"/>
-      <w:r>
-        <w:rPr>
-          <w:lang w:val="en-US"/>
-        </w:rPr>
-        <w:t>rel_height</w:t>
-      </w:r>
-      <w:proofErr w:type="spellEnd"/>
-      <w:r>
-        <w:rPr>
-          <w:lang w:val="en-US"/>
-        </w:rPr>
-        <w:t xml:space="preserve"> in </w:t>
-      </w:r>
-      <w:proofErr w:type="spellStart"/>
-      <w:r>
-        <w:rPr>
-          <w:lang w:val="en-US"/>
-        </w:rPr>
-        <w:t>peak_widths</w:t>
-      </w:r>
-      <w:proofErr w:type="spellEnd"/>
-      <w:r>
-        <w:rPr>
-          <w:lang w:val="en-US"/>
-        </w:rPr>
-        <w:t xml:space="preserve"> for a full description of its effects.</w:t>
-      </w:r>
-    </w:p>
-    <w:p>
-      <w:pPr>
-        <w:jc w:val="both"/>
-        <w:rPr>
-          <w:lang w:val="en-US"/>
-        </w:rPr>
-      </w:pPr>
-    </w:p>
-    <w:p>
-      <w:pPr>
-        <w:jc w:val="both"/>
-        <w:rPr>
-          <w:lang w:val="en-US"/>
-        </w:rPr>
-      </w:pPr>
-      <w:proofErr w:type="spellStart"/>
-      <w:r>
-        <w:rPr>
-          <w:lang w:val="en-US"/>
-        </w:rPr>
-        <w:t>plateau_size</w:t>
-      </w:r>
-      <w:proofErr w:type="spellEnd"/>
-      <w:r>
-        <w:rPr>
-          <w:lang w:val="en-US"/>
-        </w:rPr>
-        <w:t xml:space="preserve">: number or </w:t>
-      </w:r>
-      <w:proofErr w:type="spellStart"/>
-      <w:r>
-        <w:rPr>
-          <w:lang w:val="en-US"/>
-        </w:rPr>
-        <w:t>ndarray</w:t>
-      </w:r>
-      <w:proofErr w:type="spellEnd"/>
-      <w:r>
-        <w:rPr>
-          <w:lang w:val="en-US"/>
-        </w:rPr>
-        <w:t xml:space="preserve"> or sequence, optional</w:t>
-      </w:r>
-    </w:p>
-    <w:p>
-      <w:pPr>
-        <w:jc w:val="both"/>
-        <w:rPr>
-          <w:lang w:val="en-US"/>
-        </w:rPr>
-      </w:pPr>
-      <w:r>
-        <w:rPr>
-          <w:lang w:val="en-US"/>
-        </w:rPr>
         <w:t>Required size of the flat top of peaks in samples. Either a number, None, an array matching x or a 2-element sequence of the former. The first element is always interpreted as the minimal and the second, if supplied as the maximal required plateau size.</w:t>
       </w:r>
     </w:p>
@@ -13948,7 +14039,7 @@
       </w:pPr>
     </w:p>
     <w:sectPr>
-      <w:footerReference w:type="default" r:id="rId33"/>
+      <w:footerReference w:type="default" r:id="rId31"/>
       <w:pgSz w:w="11906" w:h="16838"/>
       <w:pgMar w:top="1417" w:right="1417" w:bottom="1417" w:left="1417" w:header="708" w:footer="708" w:gutter="0"/>
       <w:cols w:space="708"/>
@@ -14634,19 +14725,19 @@
       </w:rPr>
     </w:lvl>
   </w:abstractNum>
-  <w:num w:numId="1">
+  <w:num w:numId="1" w16cid:durableId="1336300565">
     <w:abstractNumId w:val="0"/>
   </w:num>
-  <w:num w:numId="2">
+  <w:num w:numId="2" w16cid:durableId="1095246669">
     <w:abstractNumId w:val="1"/>
   </w:num>
-  <w:num w:numId="3">
+  <w:num w:numId="3" w16cid:durableId="1869446717">
     <w:abstractNumId w:val="2"/>
   </w:num>
-  <w:num w:numId="4">
+  <w:num w:numId="4" w16cid:durableId="2102607483">
     <w:abstractNumId w:val="3"/>
   </w:num>
-  <w:num w:numId="5">
+  <w:num w:numId="5" w16cid:durableId="2035107307">
     <w:abstractNumId w:val="4"/>
   </w:num>
 </w:numbering>

</xml_diff>